<commit_message>
modif archi Signed-off-by: miton <rcd18@hotmail.fr>
</commit_message>
<xml_diff>
--- a/ARCHITECTURE SITE.docx
+++ b/ARCHITECTURE SITE.docx
@@ -50,32 +50,112 @@
     </w:p>
     <w:tbl>
       <w:tblPr>
-        <w:tblStyle w:val="Grilledutableau"/>
+        <w:tblStyle w:val="TableauListe1Clair-Accentuation1"/>
         <w:tblW w:w="0" w:type="auto"/>
         <w:tblLook w:val="04A0" w:firstRow="1" w:lastRow="0" w:firstColumn="1" w:lastColumn="0" w:noHBand="0" w:noVBand="1"/>
       </w:tblPr>
       <w:tblGrid>
-        <w:gridCol w:w="4675"/>
-        <w:gridCol w:w="4675"/>
+        <w:gridCol w:w="2738"/>
+        <w:gridCol w:w="3900"/>
+        <w:gridCol w:w="2722"/>
       </w:tblGrid>
       <w:tr>
         <w:trPr>
+          <w:cnfStyle w:val="100000000000" w:firstRow="1" w:lastRow="0" w:firstColumn="0" w:lastColumn="0" w:oddVBand="0" w:evenVBand="0" w:oddHBand="0" w:evenHBand="0" w:firstRowFirstColumn="0" w:firstRowLastColumn="0" w:lastRowFirstColumn="0" w:lastRowLastColumn="0"/>
           <w:trHeight w:val="624"/>
         </w:trPr>
         <w:tc>
           <w:tcPr>
-            <w:tcW w:w="4675" w:type="dxa"/>
+            <w:cnfStyle w:val="001000000000" w:firstRow="0" w:lastRow="0" w:firstColumn="1" w:lastColumn="0" w:oddVBand="0" w:evenVBand="0" w:oddHBand="0" w:evenHBand="0" w:firstRowFirstColumn="0" w:firstRowLastColumn="0" w:lastRowFirstColumn="0" w:lastRowLastColumn="0"/>
+            <w:tcW w:w="2725" w:type="dxa"/>
           </w:tcPr>
           <w:p>
             <w:pPr>
               <w:rPr>
                 <w:noProof/>
+                <w:sz w:val="22"/>
                 <w:lang w:val="fr-FR"/>
               </w:rPr>
             </w:pPr>
             <w:r>
               <w:rPr>
                 <w:noProof/>
+                <w:sz w:val="22"/>
+                <w:lang w:val="fr-FR"/>
+              </w:rPr>
+              <w:t>URL d’accès</w:t>
+            </w:r>
+          </w:p>
+        </w:tc>
+        <w:tc>
+          <w:tcPr>
+            <w:tcW w:w="3913" w:type="dxa"/>
+          </w:tcPr>
+          <w:p>
+            <w:pPr>
+              <w:cnfStyle w:val="100000000000" w:firstRow="1" w:lastRow="0" w:firstColumn="0" w:lastColumn="0" w:oddVBand="0" w:evenVBand="0" w:oddHBand="0" w:evenHBand="0" w:firstRowFirstColumn="0" w:firstRowLastColumn="0" w:lastRowFirstColumn="0" w:lastRowLastColumn="0"/>
+              <w:rPr>
+                <w:noProof/>
+                <w:sz w:val="22"/>
+                <w:lang w:val="fr-FR"/>
+              </w:rPr>
+            </w:pPr>
+            <w:r>
+              <w:rPr>
+                <w:noProof/>
+                <w:sz w:val="22"/>
+                <w:lang w:val="fr-FR"/>
+              </w:rPr>
+              <w:t>Traitement de la requète</w:t>
+            </w:r>
+          </w:p>
+        </w:tc>
+        <w:tc>
+          <w:tcPr>
+            <w:tcW w:w="2722" w:type="dxa"/>
+          </w:tcPr>
+          <w:p>
+            <w:pPr>
+              <w:cnfStyle w:val="100000000000" w:firstRow="1" w:lastRow="0" w:firstColumn="0" w:lastColumn="0" w:oddVBand="0" w:evenVBand="0" w:oddHBand="0" w:evenHBand="0" w:firstRowFirstColumn="0" w:firstRowLastColumn="0" w:lastRowFirstColumn="0" w:lastRowLastColumn="0"/>
+              <w:rPr>
+                <w:noProof/>
+                <w:sz w:val="22"/>
+                <w:lang w:val="fr-FR"/>
+              </w:rPr>
+            </w:pPr>
+            <w:r>
+              <w:rPr>
+                <w:noProof/>
+                <w:sz w:val="22"/>
+                <w:lang w:val="fr-FR"/>
+              </w:rPr>
+              <w:t>Description</w:t>
+            </w:r>
+          </w:p>
+        </w:tc>
+      </w:tr>
+      <w:tr>
+        <w:trPr>
+          <w:cnfStyle w:val="000000100000" w:firstRow="0" w:lastRow="0" w:firstColumn="0" w:lastColumn="0" w:oddVBand="0" w:evenVBand="0" w:oddHBand="1" w:evenHBand="0" w:firstRowFirstColumn="0" w:firstRowLastColumn="0" w:lastRowFirstColumn="0" w:lastRowLastColumn="0"/>
+          <w:trHeight w:val="624"/>
+        </w:trPr>
+        <w:tc>
+          <w:tcPr>
+            <w:cnfStyle w:val="001000000000" w:firstRow="0" w:lastRow="0" w:firstColumn="1" w:lastColumn="0" w:oddVBand="0" w:evenVBand="0" w:oddHBand="0" w:evenHBand="0" w:firstRowFirstColumn="0" w:firstRowLastColumn="0" w:lastRowFirstColumn="0" w:lastRowLastColumn="0"/>
+            <w:tcW w:w="2725" w:type="dxa"/>
+          </w:tcPr>
+          <w:p>
+            <w:pPr>
+              <w:rPr>
+                <w:noProof/>
+                <w:sz w:val="22"/>
+                <w:lang w:val="fr-FR"/>
+              </w:rPr>
+            </w:pPr>
+            <w:r>
+              <w:rPr>
+                <w:noProof/>
+                <w:sz w:val="22"/>
                 <w:lang w:val="fr-FR"/>
               </w:rPr>
               <w:t>/</w:t>
@@ -84,36 +164,81 @@
         </w:tc>
         <w:tc>
           <w:tcPr>
-            <w:tcW w:w="4675" w:type="dxa"/>
+            <w:tcW w:w="3913" w:type="dxa"/>
           </w:tcPr>
           <w:p>
             <w:pPr>
-              <w:rPr>
-                <w:noProof/>
+              <w:cnfStyle w:val="000000100000" w:firstRow="0" w:lastRow="0" w:firstColumn="0" w:lastColumn="0" w:oddVBand="0" w:evenVBand="0" w:oddHBand="1" w:evenHBand="0" w:firstRowFirstColumn="0" w:firstRowLastColumn="0" w:lastRowFirstColumn="0" w:lastRowLastColumn="0"/>
+              <w:rPr>
+                <w:noProof/>
+                <w:sz w:val="22"/>
                 <w:lang w:val="fr-FR"/>
               </w:rPr>
             </w:pPr>
             <w:r>
               <w:rPr>
                 <w:noProof/>
-                <w:lang w:val="fr-FR"/>
-              </w:rPr>
-              <w:t>Fonction :  login()</w:t>
+                <w:sz w:val="22"/>
+                <w:lang w:val="fr-FR"/>
+              </w:rPr>
+              <w:t>Fonction :  login(</w:t>
+            </w:r>
+            <w:r>
+              <w:rPr>
+                <w:noProof/>
+                <w:sz w:val="22"/>
+                <w:lang w:val="fr-FR"/>
+              </w:rPr>
+              <w:t xml:space="preserve"> </w:t>
+            </w:r>
+            <w:r>
+              <w:rPr>
+                <w:noProof/>
+                <w:sz w:val="22"/>
+                <w:lang w:val="fr-FR"/>
+              </w:rPr>
+              <w:t>)</w:t>
             </w:r>
           </w:p>
           <w:p>
             <w:pPr>
-              <w:rPr>
-                <w:noProof/>
+              <w:cnfStyle w:val="000000100000" w:firstRow="0" w:lastRow="0" w:firstColumn="0" w:lastColumn="0" w:oddVBand="0" w:evenVBand="0" w:oddHBand="1" w:evenHBand="0" w:firstRowFirstColumn="0" w:firstRowLastColumn="0" w:lastRowFirstColumn="0" w:lastRowLastColumn="0"/>
+              <w:rPr>
+                <w:noProof/>
+                <w:sz w:val="22"/>
                 <w:lang w:val="fr-FR"/>
               </w:rPr>
             </w:pPr>
             <w:r>
               <w:rPr>
                 <w:noProof/>
+                <w:sz w:val="22"/>
                 <w:lang w:val="fr-FR"/>
               </w:rPr>
               <w:t>Vue :          login.html.php</w:t>
+            </w:r>
+          </w:p>
+        </w:tc>
+        <w:tc>
+          <w:tcPr>
+            <w:tcW w:w="2722" w:type="dxa"/>
+          </w:tcPr>
+          <w:p>
+            <w:pPr>
+              <w:cnfStyle w:val="000000100000" w:firstRow="0" w:lastRow="0" w:firstColumn="0" w:lastColumn="0" w:oddVBand="0" w:evenVBand="0" w:oddHBand="1" w:evenHBand="0" w:firstRowFirstColumn="0" w:firstRowLastColumn="0" w:lastRowFirstColumn="0" w:lastRowLastColumn="0"/>
+              <w:rPr>
+                <w:noProof/>
+                <w:sz w:val="22"/>
+                <w:lang w:val="fr-FR"/>
+              </w:rPr>
+            </w:pPr>
+            <w:r>
+              <w:rPr>
+                <w:noProof/>
+                <w:sz w:val="22"/>
+                <w:lang w:val="fr-FR"/>
+              </w:rPr>
+              <w:t>Page de login ( page par defaut )</w:t>
             </w:r>
           </w:p>
         </w:tc>
@@ -124,18 +249,21 @@
         </w:trPr>
         <w:tc>
           <w:tcPr>
-            <w:tcW w:w="4675" w:type="dxa"/>
+            <w:cnfStyle w:val="001000000000" w:firstRow="0" w:lastRow="0" w:firstColumn="1" w:lastColumn="0" w:oddVBand="0" w:evenVBand="0" w:oddHBand="0" w:evenHBand="0" w:firstRowFirstColumn="0" w:firstRowLastColumn="0" w:lastRowFirstColumn="0" w:lastRowLastColumn="0"/>
+            <w:tcW w:w="2725" w:type="dxa"/>
           </w:tcPr>
           <w:p>
             <w:pPr>
               <w:rPr>
                 <w:noProof/>
+                <w:sz w:val="22"/>
                 <w:lang w:val="fr-FR"/>
               </w:rPr>
             </w:pPr>
             <w:r>
               <w:rPr>
                 <w:noProof/>
+                <w:sz w:val="22"/>
                 <w:lang w:val="fr-FR"/>
               </w:rPr>
               <w:t>/documents</w:t>
@@ -144,36 +272,234 @@
         </w:tc>
         <w:tc>
           <w:tcPr>
-            <w:tcW w:w="4675" w:type="dxa"/>
+            <w:tcW w:w="3913" w:type="dxa"/>
           </w:tcPr>
           <w:p>
             <w:pPr>
-              <w:rPr>
-                <w:noProof/>
+              <w:cnfStyle w:val="000000000000" w:firstRow="0" w:lastRow="0" w:firstColumn="0" w:lastColumn="0" w:oddVBand="0" w:evenVBand="0" w:oddHBand="0" w:evenHBand="0" w:firstRowFirstColumn="0" w:firstRowLastColumn="0" w:lastRowFirstColumn="0" w:lastRowLastColumn="0"/>
+              <w:rPr>
+                <w:noProof/>
+                <w:sz w:val="22"/>
                 <w:lang w:val="fr-FR"/>
               </w:rPr>
             </w:pPr>
             <w:r>
               <w:rPr>
                 <w:noProof/>
-                <w:lang w:val="fr-FR"/>
-              </w:rPr>
-              <w:t>Fonction : renseignement()</w:t>
+                <w:sz w:val="22"/>
+                <w:lang w:val="fr-FR"/>
+              </w:rPr>
+              <w:t>Fonction : renseignement(</w:t>
+            </w:r>
+            <w:r>
+              <w:rPr>
+                <w:noProof/>
+                <w:sz w:val="22"/>
+                <w:lang w:val="fr-FR"/>
+              </w:rPr>
+              <w:t xml:space="preserve"> </w:t>
+            </w:r>
+            <w:r>
+              <w:rPr>
+                <w:noProof/>
+                <w:sz w:val="22"/>
+                <w:lang w:val="fr-FR"/>
+              </w:rPr>
+              <w:t>)</w:t>
             </w:r>
           </w:p>
           <w:p>
             <w:pPr>
-              <w:rPr>
-                <w:noProof/>
+              <w:cnfStyle w:val="000000000000" w:firstRow="0" w:lastRow="0" w:firstColumn="0" w:lastColumn="0" w:oddVBand="0" w:evenVBand="0" w:oddHBand="0" w:evenHBand="0" w:firstRowFirstColumn="0" w:firstRowLastColumn="0" w:lastRowFirstColumn="0" w:lastRowLastColumn="0"/>
+              <w:rPr>
+                <w:noProof/>
+                <w:sz w:val="22"/>
                 <w:lang w:val="fr-FR"/>
               </w:rPr>
             </w:pPr>
             <w:r>
               <w:rPr>
                 <w:noProof/>
+                <w:sz w:val="22"/>
                 <w:lang w:val="fr-FR"/>
               </w:rPr>
               <w:t>Vue :         renseignement.html.php</w:t>
+            </w:r>
+          </w:p>
+        </w:tc>
+        <w:tc>
+          <w:tcPr>
+            <w:tcW w:w="2722" w:type="dxa"/>
+          </w:tcPr>
+          <w:p>
+            <w:pPr>
+              <w:cnfStyle w:val="000000000000" w:firstRow="0" w:lastRow="0" w:firstColumn="0" w:lastColumn="0" w:oddVBand="0" w:evenVBand="0" w:oddHBand="0" w:evenHBand="0" w:firstRowFirstColumn="0" w:firstRowLastColumn="0" w:lastRowFirstColumn="0" w:lastRowLastColumn="0"/>
+              <w:rPr>
+                <w:noProof/>
+                <w:sz w:val="22"/>
+                <w:lang w:val="fr-FR"/>
+              </w:rPr>
+            </w:pPr>
+            <w:r>
+              <w:rPr>
+                <w:noProof/>
+                <w:sz w:val="22"/>
+                <w:lang w:val="fr-FR"/>
+              </w:rPr>
+              <w:t>Formulaires + accès aux documents</w:t>
+            </w:r>
+          </w:p>
+        </w:tc>
+      </w:tr>
+      <w:tr>
+        <w:trPr>
+          <w:cnfStyle w:val="000000100000" w:firstRow="0" w:lastRow="0" w:firstColumn="0" w:lastColumn="0" w:oddVBand="0" w:evenVBand="0" w:oddHBand="1" w:evenHBand="0" w:firstRowFirstColumn="0" w:firstRowLastColumn="0" w:lastRowFirstColumn="0" w:lastRowLastColumn="0"/>
+          <w:trHeight w:val="624"/>
+        </w:trPr>
+        <w:tc>
+          <w:tcPr>
+            <w:cnfStyle w:val="001000000000" w:firstRow="0" w:lastRow="0" w:firstColumn="1" w:lastColumn="0" w:oddVBand="0" w:evenVBand="0" w:oddHBand="0" w:evenHBand="0" w:firstRowFirstColumn="0" w:firstRowLastColumn="0" w:lastRowFirstColumn="0" w:lastRowLastColumn="0"/>
+            <w:tcW w:w="2725" w:type="dxa"/>
+          </w:tcPr>
+          <w:p>
+            <w:pPr>
+              <w:rPr>
+                <w:noProof/>
+                <w:sz w:val="22"/>
+                <w:lang w:val="fr-FR"/>
+              </w:rPr>
+            </w:pPr>
+            <w:r>
+              <w:rPr>
+                <w:noProof/>
+                <w:sz w:val="22"/>
+                <w:lang w:val="fr-FR"/>
+              </w:rPr>
+              <w:t>/administration_accueil</w:t>
+            </w:r>
+          </w:p>
+        </w:tc>
+        <w:tc>
+          <w:tcPr>
+            <w:tcW w:w="3913" w:type="dxa"/>
+          </w:tcPr>
+          <w:p>
+            <w:pPr>
+              <w:cnfStyle w:val="000000100000" w:firstRow="0" w:lastRow="0" w:firstColumn="0" w:lastColumn="0" w:oddVBand="0" w:evenVBand="0" w:oddHBand="1" w:evenHBand="0" w:firstRowFirstColumn="0" w:firstRowLastColumn="0" w:lastRowFirstColumn="0" w:lastRowLastColumn="0"/>
+              <w:rPr>
+                <w:noProof/>
+                <w:sz w:val="22"/>
+                <w:lang w:val="fr-FR"/>
+              </w:rPr>
+            </w:pPr>
+            <w:r>
+              <w:rPr>
+                <w:noProof/>
+                <w:sz w:val="22"/>
+                <w:lang w:val="fr-FR"/>
+              </w:rPr>
+              <w:t>Fonction : adm_accueil(</w:t>
+            </w:r>
+            <w:r>
+              <w:rPr>
+                <w:noProof/>
+                <w:sz w:val="22"/>
+                <w:lang w:val="fr-FR"/>
+              </w:rPr>
+              <w:t xml:space="preserve"> </w:t>
+            </w:r>
+            <w:r>
+              <w:rPr>
+                <w:noProof/>
+                <w:sz w:val="22"/>
+                <w:lang w:val="fr-FR"/>
+              </w:rPr>
+              <w:t>)</w:t>
+            </w:r>
+          </w:p>
+          <w:p>
+            <w:pPr>
+              <w:cnfStyle w:val="000000100000" w:firstRow="0" w:lastRow="0" w:firstColumn="0" w:lastColumn="0" w:oddVBand="0" w:evenVBand="0" w:oddHBand="1" w:evenHBand="0" w:firstRowFirstColumn="0" w:firstRowLastColumn="0" w:lastRowFirstColumn="0" w:lastRowLastColumn="0"/>
+              <w:rPr>
+                <w:noProof/>
+                <w:sz w:val="22"/>
+                <w:lang w:val="fr-FR"/>
+              </w:rPr>
+            </w:pPr>
+            <w:r>
+              <w:rPr>
+                <w:noProof/>
+                <w:sz w:val="22"/>
+                <w:lang w:val="fr-FR"/>
+              </w:rPr>
+              <w:t>Vue :         adm</w:t>
+            </w:r>
+            <w:r>
+              <w:rPr>
+                <w:noProof/>
+                <w:sz w:val="22"/>
+                <w:lang w:val="fr-FR"/>
+              </w:rPr>
+              <w:t>_accueil.html.php</w:t>
+            </w:r>
+          </w:p>
+        </w:tc>
+        <w:tc>
+          <w:tcPr>
+            <w:tcW w:w="2722" w:type="dxa"/>
+          </w:tcPr>
+          <w:p>
+            <w:pPr>
+              <w:cnfStyle w:val="000000100000" w:firstRow="0" w:lastRow="0" w:firstColumn="0" w:lastColumn="0" w:oddVBand="0" w:evenVBand="0" w:oddHBand="1" w:evenHBand="0" w:firstRowFirstColumn="0" w:firstRowLastColumn="0" w:lastRowFirstColumn="0" w:lastRowLastColumn="0"/>
+              <w:rPr>
+                <w:noProof/>
+                <w:sz w:val="22"/>
+                <w:lang w:val="fr-FR"/>
+              </w:rPr>
+            </w:pPr>
+            <w:r>
+              <w:rPr>
+                <w:noProof/>
+                <w:sz w:val="22"/>
+                <w:lang w:val="fr-FR"/>
+              </w:rPr>
+              <w:t>Accueil de l’administrateur redirection vers /administration_promos</w:t>
+            </w:r>
+          </w:p>
+          <w:p>
+            <w:pPr>
+              <w:cnfStyle w:val="000000100000" w:firstRow="0" w:lastRow="0" w:firstColumn="0" w:lastColumn="0" w:oddVBand="0" w:evenVBand="0" w:oddHBand="1" w:evenHBand="0" w:firstRowFirstColumn="0" w:firstRowLastColumn="0" w:lastRowFirstColumn="0" w:lastRowLastColumn="0"/>
+              <w:rPr>
+                <w:noProof/>
+                <w:sz w:val="22"/>
+                <w:lang w:val="fr-FR"/>
+              </w:rPr>
+            </w:pPr>
+            <w:r>
+              <w:rPr>
+                <w:noProof/>
+                <w:sz w:val="22"/>
+                <w:lang w:val="fr-FR"/>
+              </w:rPr>
+              <w:t>Et</w:t>
+            </w:r>
+          </w:p>
+          <w:p>
+            <w:pPr>
+              <w:cnfStyle w:val="000000100000" w:firstRow="0" w:lastRow="0" w:firstColumn="0" w:lastColumn="0" w:oddVBand="0" w:evenVBand="0" w:oddHBand="1" w:evenHBand="0" w:firstRowFirstColumn="0" w:firstRowLastColumn="0" w:lastRowFirstColumn="0" w:lastRowLastColumn="0"/>
+              <w:rPr>
+                <w:noProof/>
+                <w:sz w:val="22"/>
+                <w:lang w:val="fr-FR"/>
+              </w:rPr>
+            </w:pPr>
+            <w:r>
+              <w:rPr>
+                <w:noProof/>
+                <w:sz w:val="22"/>
+                <w:lang w:val="fr-FR"/>
+              </w:rPr>
+              <w:t>/administration_eleves</w:t>
             </w:r>
           </w:p>
         </w:tc>
@@ -184,152 +510,130 @@
         </w:trPr>
         <w:tc>
           <w:tcPr>
-            <w:tcW w:w="4675" w:type="dxa"/>
+            <w:cnfStyle w:val="001000000000" w:firstRow="0" w:lastRow="0" w:firstColumn="1" w:lastColumn="0" w:oddVBand="0" w:evenVBand="0" w:oddHBand="0" w:evenHBand="0" w:firstRowFirstColumn="0" w:firstRowLastColumn="0" w:lastRowFirstColumn="0" w:lastRowLastColumn="0"/>
+            <w:tcW w:w="2725" w:type="dxa"/>
           </w:tcPr>
           <w:p>
             <w:pPr>
               <w:rPr>
                 <w:noProof/>
+                <w:sz w:val="22"/>
                 <w:lang w:val="fr-FR"/>
               </w:rPr>
             </w:pPr>
             <w:r>
               <w:rPr>
                 <w:noProof/>
-                <w:lang w:val="fr-FR"/>
-              </w:rPr>
-              <w:t>/administration</w:t>
-            </w:r>
-            <w:r>
-              <w:rPr>
-                <w:noProof/>
-                <w:lang w:val="fr-FR"/>
-              </w:rPr>
-              <w:t>_accueil</w:t>
+                <w:sz w:val="22"/>
+                <w:lang w:val="fr-FR"/>
+              </w:rPr>
+              <w:t>/administration_promos</w:t>
             </w:r>
           </w:p>
         </w:tc>
         <w:tc>
           <w:tcPr>
-            <w:tcW w:w="4675" w:type="dxa"/>
+            <w:tcW w:w="3913" w:type="dxa"/>
           </w:tcPr>
           <w:p>
             <w:pPr>
-              <w:rPr>
-                <w:noProof/>
+              <w:cnfStyle w:val="000000000000" w:firstRow="0" w:lastRow="0" w:firstColumn="0" w:lastColumn="0" w:oddVBand="0" w:evenVBand="0" w:oddHBand="0" w:evenHBand="0" w:firstRowFirstColumn="0" w:firstRowLastColumn="0" w:lastRowFirstColumn="0" w:lastRowLastColumn="0"/>
+              <w:rPr>
+                <w:noProof/>
+                <w:sz w:val="22"/>
                 <w:lang w:val="fr-FR"/>
               </w:rPr>
             </w:pPr>
             <w:r>
               <w:rPr>
                 <w:noProof/>
-                <w:lang w:val="fr-FR"/>
-              </w:rPr>
-              <w:t xml:space="preserve">Fonction : </w:t>
+                <w:sz w:val="22"/>
+                <w:lang w:val="fr-FR"/>
+              </w:rPr>
+              <w:t>Fonction : adm_promos</w:t>
             </w:r>
             <w:r>
               <w:rPr>
                 <w:noProof/>
-                <w:lang w:val="fr-FR"/>
-              </w:rPr>
-              <w:t>adm_accueil</w:t>
+                <w:sz w:val="22"/>
+                <w:lang w:val="fr-FR"/>
+              </w:rPr>
+              <w:t>( )</w:t>
             </w:r>
           </w:p>
           <w:p>
             <w:pPr>
-              <w:rPr>
-                <w:noProof/>
+              <w:cnfStyle w:val="000000000000" w:firstRow="0" w:lastRow="0" w:firstColumn="0" w:lastColumn="0" w:oddVBand="0" w:evenVBand="0" w:oddHBand="0" w:evenHBand="0" w:firstRowFirstColumn="0" w:firstRowLastColumn="0" w:lastRowFirstColumn="0" w:lastRowLastColumn="0"/>
+              <w:rPr>
+                <w:noProof/>
+                <w:sz w:val="22"/>
                 <w:lang w:val="fr-FR"/>
               </w:rPr>
             </w:pPr>
             <w:r>
               <w:rPr>
                 <w:noProof/>
+                <w:sz w:val="22"/>
                 <w:lang w:val="fr-FR"/>
               </w:rPr>
               <w:t xml:space="preserve">Vue :         </w:t>
+            </w:r>
+            <w:r>
+              <w:rPr>
+                <w:noProof/>
+                <w:sz w:val="22"/>
+                <w:lang w:val="fr-FR"/>
+              </w:rPr>
+              <w:t>adm_promos.html.php</w:t>
+            </w:r>
+          </w:p>
+        </w:tc>
+        <w:tc>
+          <w:tcPr>
+            <w:tcW w:w="2722" w:type="dxa"/>
+          </w:tcPr>
+          <w:p>
+            <w:pPr>
+              <w:cnfStyle w:val="000000000000" w:firstRow="0" w:lastRow="0" w:firstColumn="0" w:lastColumn="0" w:oddVBand="0" w:evenVBand="0" w:oddHBand="0" w:evenHBand="0" w:firstRowFirstColumn="0" w:firstRowLastColumn="0" w:lastRowFirstColumn="0" w:lastRowLastColumn="0"/>
+              <w:rPr>
+                <w:noProof/>
+                <w:sz w:val="22"/>
+                <w:lang w:val="fr-FR"/>
+              </w:rPr>
+            </w:pPr>
+            <w:r>
+              <w:rPr>
+                <w:noProof/>
+                <w:sz w:val="22"/>
+                <w:lang w:val="fr-FR"/>
+              </w:rPr>
+              <w:t>Gestion des promos + groupes + fichiers</w:t>
             </w:r>
           </w:p>
         </w:tc>
       </w:tr>
       <w:tr>
         <w:trPr>
+          <w:cnfStyle w:val="000000100000" w:firstRow="0" w:lastRow="0" w:firstColumn="0" w:lastColumn="0" w:oddVBand="0" w:evenVBand="0" w:oddHBand="1" w:evenHBand="0" w:firstRowFirstColumn="0" w:firstRowLastColumn="0" w:lastRowFirstColumn="0" w:lastRowLastColumn="0"/>
           <w:trHeight w:val="624"/>
         </w:trPr>
         <w:tc>
           <w:tcPr>
-            <w:tcW w:w="4675" w:type="dxa"/>
+            <w:cnfStyle w:val="001000000000" w:firstRow="0" w:lastRow="0" w:firstColumn="1" w:lastColumn="0" w:oddVBand="0" w:evenVBand="0" w:oddHBand="0" w:evenHBand="0" w:firstRowFirstColumn="0" w:firstRowLastColumn="0" w:lastRowFirstColumn="0" w:lastRowLastColumn="0"/>
+            <w:tcW w:w="2725" w:type="dxa"/>
           </w:tcPr>
           <w:p>
             <w:pPr>
               <w:rPr>
                 <w:noProof/>
+                <w:sz w:val="22"/>
                 <w:lang w:val="fr-FR"/>
               </w:rPr>
             </w:pPr>
             <w:r>
               <w:rPr>
                 <w:noProof/>
-                <w:lang w:val="fr-FR"/>
-              </w:rPr>
-              <w:t>/administration_promos</w:t>
-            </w:r>
-          </w:p>
-        </w:tc>
-        <w:tc>
-          <w:tcPr>
-            <w:tcW w:w="4675" w:type="dxa"/>
-          </w:tcPr>
-          <w:p>
-            <w:pPr>
-              <w:rPr>
-                <w:noProof/>
-                <w:lang w:val="fr-FR"/>
-              </w:rPr>
-            </w:pPr>
-            <w:r>
-              <w:rPr>
-                <w:noProof/>
-                <w:lang w:val="fr-FR"/>
-              </w:rPr>
-              <w:t>Fonction : adm_promos</w:t>
-            </w:r>
-          </w:p>
-          <w:p>
-            <w:pPr>
-              <w:rPr>
-                <w:noProof/>
-                <w:lang w:val="fr-FR"/>
-              </w:rPr>
-            </w:pPr>
-            <w:r>
-              <w:rPr>
-                <w:noProof/>
-                <w:lang w:val="fr-FR"/>
-              </w:rPr>
-              <w:t xml:space="preserve">Vue :         </w:t>
-            </w:r>
-          </w:p>
-        </w:tc>
-      </w:tr>
-      <w:tr>
-        <w:trPr>
-          <w:trHeight w:val="624"/>
-        </w:trPr>
-        <w:tc>
-          <w:tcPr>
-            <w:tcW w:w="4675" w:type="dxa"/>
-          </w:tcPr>
-          <w:p>
-            <w:pPr>
-              <w:rPr>
-                <w:noProof/>
-                <w:lang w:val="fr-FR"/>
-              </w:rPr>
-            </w:pPr>
-            <w:r>
-              <w:rPr>
-                <w:noProof/>
+                <w:sz w:val="22"/>
                 <w:lang w:val="fr-FR"/>
               </w:rPr>
               <w:t>/administration_eleves</w:t>
@@ -338,132 +642,82 @@
         </w:tc>
         <w:tc>
           <w:tcPr>
-            <w:tcW w:w="4675" w:type="dxa"/>
+            <w:tcW w:w="3913" w:type="dxa"/>
           </w:tcPr>
           <w:p>
             <w:pPr>
-              <w:rPr>
-                <w:noProof/>
+              <w:cnfStyle w:val="000000100000" w:firstRow="0" w:lastRow="0" w:firstColumn="0" w:lastColumn="0" w:oddVBand="0" w:evenVBand="0" w:oddHBand="1" w:evenHBand="0" w:firstRowFirstColumn="0" w:firstRowLastColumn="0" w:lastRowFirstColumn="0" w:lastRowLastColumn="0"/>
+              <w:rPr>
+                <w:noProof/>
+                <w:sz w:val="22"/>
                 <w:lang w:val="fr-FR"/>
               </w:rPr>
             </w:pPr>
             <w:r>
               <w:rPr>
                 <w:noProof/>
+                <w:sz w:val="22"/>
                 <w:lang w:val="fr-FR"/>
               </w:rPr>
               <w:t>Fonction : adm_eleves</w:t>
+            </w:r>
+            <w:r>
+              <w:rPr>
+                <w:noProof/>
+                <w:sz w:val="22"/>
+                <w:lang w:val="fr-FR"/>
+              </w:rPr>
+              <w:t>( )</w:t>
             </w:r>
           </w:p>
           <w:p>
             <w:pPr>
-              <w:rPr>
-                <w:noProof/>
+              <w:cnfStyle w:val="000000100000" w:firstRow="0" w:lastRow="0" w:firstColumn="0" w:lastColumn="0" w:oddVBand="0" w:evenVBand="0" w:oddHBand="1" w:evenHBand="0" w:firstRowFirstColumn="0" w:firstRowLastColumn="0" w:lastRowFirstColumn="0" w:lastRowLastColumn="0"/>
+              <w:rPr>
+                <w:noProof/>
+                <w:sz w:val="22"/>
                 <w:lang w:val="fr-FR"/>
               </w:rPr>
             </w:pPr>
             <w:r>
               <w:rPr>
                 <w:noProof/>
+                <w:sz w:val="22"/>
                 <w:lang w:val="fr-FR"/>
               </w:rPr>
               <w:t xml:space="preserve">Vue :         </w:t>
             </w:r>
-            <w:bookmarkStart w:id="0" w:name="_GoBack"/>
-            <w:bookmarkEnd w:id="0"/>
-          </w:p>
-        </w:tc>
-      </w:tr>
-      <w:tr>
-        <w:trPr>
-          <w:trHeight w:val="624"/>
-        </w:trPr>
-        <w:tc>
-          <w:tcPr>
-            <w:tcW w:w="4675" w:type="dxa"/>
-          </w:tcPr>
-          <w:p>
-            <w:pPr>
-              <w:rPr>
-                <w:noProof/>
-                <w:lang w:val="fr-FR"/>
-              </w:rPr>
-            </w:pPr>
+            <w:r>
+              <w:rPr>
+                <w:noProof/>
+                <w:sz w:val="22"/>
+                <w:lang w:val="fr-FR"/>
+              </w:rPr>
+              <w:t>adm_eleves.html.php</w:t>
+            </w:r>
           </w:p>
         </w:tc>
         <w:tc>
           <w:tcPr>
-            <w:tcW w:w="4675" w:type="dxa"/>
+            <w:tcW w:w="2722" w:type="dxa"/>
           </w:tcPr>
           <w:p>
             <w:pPr>
-              <w:rPr>
-                <w:noProof/>
+              <w:cnfStyle w:val="000000100000" w:firstRow="0" w:lastRow="0" w:firstColumn="0" w:lastColumn="0" w:oddVBand="0" w:evenVBand="0" w:oddHBand="1" w:evenHBand="0" w:firstRowFirstColumn="0" w:firstRowLastColumn="0" w:lastRowFirstColumn="0" w:lastRowLastColumn="0"/>
+              <w:rPr>
+                <w:noProof/>
+                <w:sz w:val="22"/>
                 <w:lang w:val="fr-FR"/>
               </w:rPr>
             </w:pPr>
-          </w:p>
-        </w:tc>
-      </w:tr>
-      <w:tr>
-        <w:trPr>
-          <w:trHeight w:val="624"/>
-        </w:trPr>
-        <w:tc>
-          <w:tcPr>
-            <w:tcW w:w="4675" w:type="dxa"/>
-          </w:tcPr>
-          <w:p>
-            <w:pPr>
-              <w:rPr>
-                <w:noProof/>
-                <w:lang w:val="fr-FR"/>
-              </w:rPr>
-            </w:pPr>
-          </w:p>
-        </w:tc>
-        <w:tc>
-          <w:tcPr>
-            <w:tcW w:w="4675" w:type="dxa"/>
-          </w:tcPr>
-          <w:p>
-            <w:pPr>
-              <w:rPr>
-                <w:noProof/>
-                <w:lang w:val="fr-FR"/>
-              </w:rPr>
-            </w:pPr>
-          </w:p>
-        </w:tc>
-      </w:tr>
-      <w:tr>
-        <w:trPr>
-          <w:trHeight w:val="624"/>
-        </w:trPr>
-        <w:tc>
-          <w:tcPr>
-            <w:tcW w:w="4675" w:type="dxa"/>
-          </w:tcPr>
-          <w:p>
-            <w:pPr>
-              <w:rPr>
-                <w:noProof/>
-                <w:lang w:val="fr-FR"/>
-              </w:rPr>
-            </w:pPr>
-          </w:p>
-        </w:tc>
-        <w:tc>
-          <w:tcPr>
-            <w:tcW w:w="4675" w:type="dxa"/>
-          </w:tcPr>
-          <w:p>
-            <w:pPr>
-              <w:rPr>
-                <w:noProof/>
-                <w:lang w:val="fr-FR"/>
-              </w:rPr>
-            </w:pPr>
+            <w:r>
+              <w:rPr>
+                <w:noProof/>
+                <w:sz w:val="22"/>
+                <w:lang w:val="fr-FR"/>
+              </w:rPr>
+              <w:t>Gestion des données personnelles des élèves</w:t>
+            </w:r>
           </w:p>
         </w:tc>
       </w:tr>
@@ -476,13 +730,1086 @@
         </w:rPr>
       </w:pPr>
     </w:p>
+    <w:p>
+      <w:pPr>
+        <w:pStyle w:val="Titre1"/>
+        <w:rPr>
+          <w:noProof/>
+          <w:lang w:val="fr-FR"/>
+        </w:rPr>
+      </w:pPr>
+      <w:r>
+        <w:rPr>
+          <w:noProof/>
+          <w:lang w:val="fr-FR"/>
+        </w:rPr>
+        <w:t>Architecture des dossiers :</w:t>
+      </w:r>
+    </w:p>
+    <w:p>
+      <w:pPr>
+        <w:rPr>
+          <w:lang w:val="fr-FR"/>
+        </w:rPr>
+      </w:pPr>
+      <w:r>
+        <w:rPr>
+          <w:noProof/>
+        </w:rPr>
+        <w:pict>
+          <v:shapetype id="_x0000_t75" coordsize="21600,21600" o:spt="75" o:preferrelative="t" path="m@4@5l@4@11@9@11@9@5xe" filled="f" stroked="f">
+            <v:stroke joinstyle="miter"/>
+            <v:formulas>
+              <v:f eqn="if lineDrawn pixelLineWidth 0"/>
+              <v:f eqn="sum @0 1 0"/>
+              <v:f eqn="sum 0 0 @1"/>
+              <v:f eqn="prod @2 1 2"/>
+              <v:f eqn="prod @3 21600 pixelWidth"/>
+              <v:f eqn="prod @3 21600 pixelHeight"/>
+              <v:f eqn="sum @0 0 1"/>
+              <v:f eqn="prod @6 1 2"/>
+              <v:f eqn="prod @7 21600 pixelWidth"/>
+              <v:f eqn="sum @8 21600 0"/>
+              <v:f eqn="prod @7 21600 pixelHeight"/>
+              <v:f eqn="sum @10 21600 0"/>
+            </v:formulas>
+            <v:path o:extrusionok="f" gradientshapeok="t" o:connecttype="rect"/>
+            <o:lock v:ext="edit" aspectratio="t"/>
+          </v:shapetype>
+          <v:shape id="_x0000_s1026" type="#_x0000_t75" style="position:absolute;margin-left:191.25pt;margin-top:14.55pt;width:57pt;height:43pt;z-index:251659264;mso-position-horizontal-relative:text;mso-position-vertical-relative:text;mso-width-relative:page;mso-height-relative:page">
+            <v:imagedata r:id="rId9" o:title="folder-icon-red-empty_t (1)"/>
+          </v:shape>
+        </w:pict>
+      </w:r>
+      <w:r>
+        <w:rPr>
+          <w:lang w:val="fr-FR"/>
+        </w:rPr>
+        <w:tab/>
+      </w:r>
+    </w:p>
+    <w:p>
+      <w:pPr>
+        <w:rPr>
+          <w:lang w:val="fr-FR"/>
+        </w:rPr>
+      </w:pPr>
+      <w:r>
+        <w:rPr>
+          <w:noProof/>
+          <w:lang w:val="fr-FR" w:eastAsia="fr-FR"/>
+        </w:rPr>
+        <w:drawing>
+          <wp:anchor distT="0" distB="0" distL="114300" distR="114300" simplePos="0" relativeHeight="251660288" behindDoc="0" locked="0" layoutInCell="1" allowOverlap="1" wp14:anchorId="14B886EF" wp14:editId="061D28B7">
+            <wp:simplePos x="0" y="0"/>
+            <wp:positionH relativeFrom="column">
+              <wp:posOffset>3476625</wp:posOffset>
+            </wp:positionH>
+            <wp:positionV relativeFrom="paragraph">
+              <wp:posOffset>6362700</wp:posOffset>
+            </wp:positionV>
+            <wp:extent cx="723900" cy="546100"/>
+            <wp:effectExtent l="0" t="0" r="0" b="6350"/>
+            <wp:wrapNone/>
+            <wp:docPr id="3" name="Image 3" descr="C:\Users\miton\AppData\Local\Microsoft\Windows\INetCache\Content.Word\folder-icon-red-empty_t (1)"/>
+            <wp:cNvGraphicFramePr>
+              <a:graphicFrameLocks xmlns:a="http://schemas.openxmlformats.org/drawingml/2006/main" noChangeAspect="1"/>
+            </wp:cNvGraphicFramePr>
+            <a:graphic xmlns:a="http://schemas.openxmlformats.org/drawingml/2006/main">
+              <a:graphicData uri="http://schemas.openxmlformats.org/drawingml/2006/picture">
+                <pic:pic xmlns:pic="http://schemas.openxmlformats.org/drawingml/2006/picture">
+                  <pic:nvPicPr>
+                    <pic:cNvPr id="0" name="Picture 3" descr="C:\Users\miton\AppData\Local\Microsoft\Windows\INetCache\Content.Word\folder-icon-red-empty_t (1)"/>
+                    <pic:cNvPicPr>
+                      <a:picLocks noChangeAspect="1" noChangeArrowheads="1"/>
+                    </pic:cNvPicPr>
+                  </pic:nvPicPr>
+                  <pic:blipFill>
+                    <a:blip r:embed="rId10" cstate="print">
+                      <a:extLst>
+                        <a:ext uri="{28A0092B-C50C-407E-A947-70E740481C1C}">
+                          <a14:useLocalDpi xmlns:a14="http://schemas.microsoft.com/office/drawing/2010/main" val="0"/>
+                        </a:ext>
+                      </a:extLst>
+                    </a:blip>
+                    <a:srcRect/>
+                    <a:stretch>
+                      <a:fillRect/>
+                    </a:stretch>
+                  </pic:blipFill>
+                  <pic:spPr bwMode="auto">
+                    <a:xfrm>
+                      <a:off x="0" y="0"/>
+                      <a:ext cx="723900" cy="546100"/>
+                    </a:xfrm>
+                    <a:prstGeom prst="rect">
+                      <a:avLst/>
+                    </a:prstGeom>
+                    <a:noFill/>
+                    <a:ln>
+                      <a:noFill/>
+                    </a:ln>
+                  </pic:spPr>
+                </pic:pic>
+              </a:graphicData>
+            </a:graphic>
+            <wp14:sizeRelH relativeFrom="page">
+              <wp14:pctWidth>0</wp14:pctWidth>
+            </wp14:sizeRelH>
+            <wp14:sizeRelV relativeFrom="page">
+              <wp14:pctHeight>0</wp14:pctHeight>
+            </wp14:sizeRelV>
+          </wp:anchor>
+        </w:drawing>
+      </w:r>
+    </w:p>
+    <w:p>
+      <w:pPr>
+        <w:rPr>
+          <w:lang w:val="fr-FR"/>
+        </w:rPr>
+      </w:pPr>
+      <w:r>
+        <w:rPr>
+          <w:lang w:val="fr-FR"/>
+        </w:rPr>
+        <w:tab/>
+      </w:r>
+      <w:r>
+        <w:rPr>
+          <w:lang w:val="fr-FR"/>
+        </w:rPr>
+        <w:tab/>
+      </w:r>
+      <w:r>
+        <w:rPr>
+          <w:lang w:val="fr-FR"/>
+        </w:rPr>
+        <w:tab/>
+      </w:r>
+      <w:r>
+        <w:rPr>
+          <w:lang w:val="fr-FR"/>
+        </w:rPr>
+        <w:tab/>
+      </w:r>
+      <w:r>
+        <w:rPr>
+          <w:lang w:val="fr-FR"/>
+        </w:rPr>
+        <w:tab/>
+      </w:r>
+    </w:p>
+    <w:p>
+      <w:pPr>
+        <w:rPr>
+          <w:lang w:val="fr-FR"/>
+        </w:rPr>
+      </w:pPr>
+      <w:r>
+        <w:rPr>
+          <w:noProof/>
+          <w:lang w:val="fr-FR" w:eastAsia="fr-FR"/>
+        </w:rPr>
+        <mc:AlternateContent>
+          <mc:Choice Requires="wps">
+            <w:drawing>
+              <wp:anchor distT="0" distB="0" distL="114300" distR="114300" simplePos="0" relativeHeight="251662336" behindDoc="1" locked="0" layoutInCell="1" allowOverlap="1" wp14:anchorId="5C3FD9FD" wp14:editId="189AA497">
+                <wp:simplePos x="0" y="0"/>
+                <wp:positionH relativeFrom="column">
+                  <wp:posOffset>-142875</wp:posOffset>
+                </wp:positionH>
+                <wp:positionV relativeFrom="paragraph">
+                  <wp:posOffset>202565</wp:posOffset>
+                </wp:positionV>
+                <wp:extent cx="6296025" cy="2314575"/>
+                <wp:effectExtent l="0" t="0" r="28575" b="28575"/>
+                <wp:wrapNone/>
+                <wp:docPr id="20" name="Rectangle 20"/>
+                <wp:cNvGraphicFramePr/>
+                <a:graphic xmlns:a="http://schemas.openxmlformats.org/drawingml/2006/main">
+                  <a:graphicData uri="http://schemas.microsoft.com/office/word/2010/wordprocessingShape">
+                    <wps:wsp>
+                      <wps:cNvSpPr/>
+                      <wps:spPr>
+                        <a:xfrm>
+                          <a:off x="0" y="0"/>
+                          <a:ext cx="6296025" cy="2314575"/>
+                        </a:xfrm>
+                        <a:prstGeom prst="rect">
+                          <a:avLst/>
+                        </a:prstGeom>
+                        <a:solidFill>
+                          <a:srgbClr val="B01513">
+                            <a:alpha val="36078"/>
+                          </a:srgbClr>
+                        </a:solidFill>
+                      </wps:spPr>
+                      <wps:style>
+                        <a:lnRef idx="2">
+                          <a:schemeClr val="accent1">
+                            <a:shade val="50000"/>
+                          </a:schemeClr>
+                        </a:lnRef>
+                        <a:fillRef idx="1">
+                          <a:schemeClr val="accent1"/>
+                        </a:fillRef>
+                        <a:effectRef idx="0">
+                          <a:schemeClr val="accent1"/>
+                        </a:effectRef>
+                        <a:fontRef idx="minor">
+                          <a:schemeClr val="lt1"/>
+                        </a:fontRef>
+                      </wps:style>
+                      <wps:bodyPr rot="0" spcFirstLastPara="0" vertOverflow="overflow" horzOverflow="overflow" vert="horz" wrap="square" lIns="91440" tIns="45720" rIns="91440" bIns="45720" numCol="1" spcCol="0" rtlCol="0" fromWordArt="0" anchor="ctr" anchorCtr="0" forceAA="0" compatLnSpc="1">
+                        <a:prstTxWarp prst="textNoShape">
+                          <a:avLst/>
+                        </a:prstTxWarp>
+                        <a:noAutofit/>
+                      </wps:bodyPr>
+                    </wps:wsp>
+                  </a:graphicData>
+                </a:graphic>
+                <wp14:sizeRelV relativeFrom="margin">
+                  <wp14:pctHeight>0</wp14:pctHeight>
+                </wp14:sizeRelV>
+              </wp:anchor>
+            </w:drawing>
+          </mc:Choice>
+          <mc:Fallback>
+            <w:pict>
+              <v:rect w14:anchorId="2BDA7A8C" id="Rectangle 20" o:spid="_x0000_s1026" style="position:absolute;margin-left:-11.25pt;margin-top:15.95pt;width:495.75pt;height:182.25pt;z-index:-251654144;visibility:visible;mso-wrap-style:square;mso-height-percent:0;mso-wrap-distance-left:9pt;mso-wrap-distance-top:0;mso-wrap-distance-right:9pt;mso-wrap-distance-bottom:0;mso-position-horizontal:absolute;mso-position-horizontal-relative:text;mso-position-vertical:absolute;mso-position-vertical-relative:text;mso-height-percent:0;mso-height-relative:margin;v-text-anchor:middle" o:gfxdata="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" fillcolor="#b01513" strokecolor="#570a09 [1604]" strokeweight="1.5pt">
+                <v:fill opacity="23644f"/>
+                <v:stroke endcap="round"/>
+              </v:rect>
+            </w:pict>
+          </mc:Fallback>
+        </mc:AlternateContent>
+      </w:r>
+      <w:r>
+        <w:rPr>
+          <w:lang w:val="fr-FR"/>
+        </w:rPr>
+        <w:tab/>
+      </w:r>
+      <w:r>
+        <w:rPr>
+          <w:lang w:val="fr-FR"/>
+        </w:rPr>
+        <w:tab/>
+      </w:r>
+      <w:r>
+        <w:rPr>
+          <w:lang w:val="fr-FR"/>
+        </w:rPr>
+        <w:tab/>
+      </w:r>
+      <w:r>
+        <w:rPr>
+          <w:lang w:val="fr-FR"/>
+        </w:rPr>
+        <w:tab/>
+      </w:r>
+      <w:r>
+        <w:rPr>
+          <w:lang w:val="fr-FR"/>
+        </w:rPr>
+        <w:tab/>
+      </w:r>
+      <w:r>
+        <w:rPr>
+          <w:lang w:val="fr-FR"/>
+        </w:rPr>
+        <w:tab/>
+        <w:t>/</w:t>
+      </w:r>
+    </w:p>
+    <w:p>
+      <w:pPr>
+        <w:rPr>
+          <w:lang w:val="fr-FR"/>
+        </w:rPr>
+      </w:pPr>
+      <w:r>
+        <w:rPr>
+          <w:noProof/>
+          <w:lang w:val="fr-FR" w:eastAsia="fr-FR"/>
+        </w:rPr>
+        <w:drawing>
+          <wp:inline distT="0" distB="0" distL="0" distR="0" wp14:anchorId="0D1D1885" wp14:editId="30426302">
+            <wp:extent cx="733425" cy="552450"/>
+            <wp:effectExtent l="0" t="0" r="9525" b="0"/>
+            <wp:docPr id="5" name="Image 5"/>
+            <wp:cNvGraphicFramePr>
+              <a:graphicFrameLocks xmlns:a="http://schemas.openxmlformats.org/drawingml/2006/main" noChangeAspect="1"/>
+            </wp:cNvGraphicFramePr>
+            <a:graphic xmlns:a="http://schemas.openxmlformats.org/drawingml/2006/main">
+              <a:graphicData uri="http://schemas.openxmlformats.org/drawingml/2006/picture">
+                <pic:pic xmlns:pic="http://schemas.openxmlformats.org/drawingml/2006/picture">
+                  <pic:nvPicPr>
+                    <pic:cNvPr id="0" name="Picture 5"/>
+                    <pic:cNvPicPr>
+                      <a:picLocks noChangeAspect="1" noChangeArrowheads="1"/>
+                    </pic:cNvPicPr>
+                  </pic:nvPicPr>
+                  <pic:blipFill>
+                    <a:blip r:embed="rId11">
+                      <a:extLst>
+                        <a:ext uri="{28A0092B-C50C-407E-A947-70E740481C1C}">
+                          <a14:useLocalDpi xmlns:a14="http://schemas.microsoft.com/office/drawing/2010/main" val="0"/>
+                        </a:ext>
+                      </a:extLst>
+                    </a:blip>
+                    <a:srcRect/>
+                    <a:stretch>
+                      <a:fillRect/>
+                    </a:stretch>
+                  </pic:blipFill>
+                  <pic:spPr bwMode="auto">
+                    <a:xfrm>
+                      <a:off x="0" y="0"/>
+                      <a:ext cx="733425" cy="552450"/>
+                    </a:xfrm>
+                    <a:prstGeom prst="rect">
+                      <a:avLst/>
+                    </a:prstGeom>
+                    <a:noFill/>
+                  </pic:spPr>
+                </pic:pic>
+              </a:graphicData>
+            </a:graphic>
+          </wp:inline>
+        </w:drawing>
+      </w:r>
+      <w:r>
+        <w:rPr>
+          <w:lang w:val="fr-FR"/>
+        </w:rPr>
+        <w:tab/>
+      </w:r>
+      <w:r>
+        <w:rPr>
+          <w:noProof/>
+          <w:lang w:val="fr-FR" w:eastAsia="fr-FR"/>
+        </w:rPr>
+        <w:drawing>
+          <wp:inline distT="0" distB="0" distL="0" distR="0" wp14:anchorId="0D1D1885" wp14:editId="30426302">
+            <wp:extent cx="733425" cy="552450"/>
+            <wp:effectExtent l="0" t="0" r="9525" b="0"/>
+            <wp:docPr id="12" name="Image 12"/>
+            <wp:cNvGraphicFramePr>
+              <a:graphicFrameLocks xmlns:a="http://schemas.openxmlformats.org/drawingml/2006/main" noChangeAspect="1"/>
+            </wp:cNvGraphicFramePr>
+            <a:graphic xmlns:a="http://schemas.openxmlformats.org/drawingml/2006/main">
+              <a:graphicData uri="http://schemas.openxmlformats.org/drawingml/2006/picture">
+                <pic:pic xmlns:pic="http://schemas.openxmlformats.org/drawingml/2006/picture">
+                  <pic:nvPicPr>
+                    <pic:cNvPr id="0" name="Picture 5"/>
+                    <pic:cNvPicPr>
+                      <a:picLocks noChangeAspect="1" noChangeArrowheads="1"/>
+                    </pic:cNvPicPr>
+                  </pic:nvPicPr>
+                  <pic:blipFill>
+                    <a:blip r:embed="rId11">
+                      <a:extLst>
+                        <a:ext uri="{28A0092B-C50C-407E-A947-70E740481C1C}">
+                          <a14:useLocalDpi xmlns:a14="http://schemas.microsoft.com/office/drawing/2010/main" val="0"/>
+                        </a:ext>
+                      </a:extLst>
+                    </a:blip>
+                    <a:srcRect/>
+                    <a:stretch>
+                      <a:fillRect/>
+                    </a:stretch>
+                  </pic:blipFill>
+                  <pic:spPr bwMode="auto">
+                    <a:xfrm>
+                      <a:off x="0" y="0"/>
+                      <a:ext cx="733425" cy="552450"/>
+                    </a:xfrm>
+                    <a:prstGeom prst="rect">
+                      <a:avLst/>
+                    </a:prstGeom>
+                    <a:noFill/>
+                  </pic:spPr>
+                </pic:pic>
+              </a:graphicData>
+            </a:graphic>
+          </wp:inline>
+        </w:drawing>
+      </w:r>
+      <w:r>
+        <w:rPr>
+          <w:lang w:val="fr-FR"/>
+        </w:rPr>
+        <w:tab/>
+      </w:r>
+      <w:r>
+        <w:rPr>
+          <w:noProof/>
+          <w:lang w:val="fr-FR" w:eastAsia="fr-FR"/>
+        </w:rPr>
+        <w:drawing>
+          <wp:inline distT="0" distB="0" distL="0" distR="0" wp14:anchorId="0D1D1885" wp14:editId="30426302">
+            <wp:extent cx="733425" cy="552450"/>
+            <wp:effectExtent l="0" t="0" r="9525" b="0"/>
+            <wp:docPr id="13" name="Image 13"/>
+            <wp:cNvGraphicFramePr>
+              <a:graphicFrameLocks xmlns:a="http://schemas.openxmlformats.org/drawingml/2006/main" noChangeAspect="1"/>
+            </wp:cNvGraphicFramePr>
+            <a:graphic xmlns:a="http://schemas.openxmlformats.org/drawingml/2006/main">
+              <a:graphicData uri="http://schemas.openxmlformats.org/drawingml/2006/picture">
+                <pic:pic xmlns:pic="http://schemas.openxmlformats.org/drawingml/2006/picture">
+                  <pic:nvPicPr>
+                    <pic:cNvPr id="0" name="Picture 5"/>
+                    <pic:cNvPicPr>
+                      <a:picLocks noChangeAspect="1" noChangeArrowheads="1"/>
+                    </pic:cNvPicPr>
+                  </pic:nvPicPr>
+                  <pic:blipFill>
+                    <a:blip r:embed="rId11">
+                      <a:extLst>
+                        <a:ext uri="{28A0092B-C50C-407E-A947-70E740481C1C}">
+                          <a14:useLocalDpi xmlns:a14="http://schemas.microsoft.com/office/drawing/2010/main" val="0"/>
+                        </a:ext>
+                      </a:extLst>
+                    </a:blip>
+                    <a:srcRect/>
+                    <a:stretch>
+                      <a:fillRect/>
+                    </a:stretch>
+                  </pic:blipFill>
+                  <pic:spPr bwMode="auto">
+                    <a:xfrm>
+                      <a:off x="0" y="0"/>
+                      <a:ext cx="733425" cy="552450"/>
+                    </a:xfrm>
+                    <a:prstGeom prst="rect">
+                      <a:avLst/>
+                    </a:prstGeom>
+                    <a:noFill/>
+                  </pic:spPr>
+                </pic:pic>
+              </a:graphicData>
+            </a:graphic>
+          </wp:inline>
+        </w:drawing>
+      </w:r>
+      <w:r>
+        <w:rPr>
+          <w:lang w:val="fr-FR"/>
+        </w:rPr>
+        <w:tab/>
+      </w:r>
+      <w:r>
+        <w:rPr>
+          <w:noProof/>
+          <w:lang w:val="fr-FR" w:eastAsia="fr-FR"/>
+        </w:rPr>
+        <w:drawing>
+          <wp:inline distT="0" distB="0" distL="0" distR="0" wp14:anchorId="0D1D1885" wp14:editId="30426302">
+            <wp:extent cx="733425" cy="552450"/>
+            <wp:effectExtent l="0" t="0" r="9525" b="0"/>
+            <wp:docPr id="14" name="Image 14"/>
+            <wp:cNvGraphicFramePr>
+              <a:graphicFrameLocks xmlns:a="http://schemas.openxmlformats.org/drawingml/2006/main" noChangeAspect="1"/>
+            </wp:cNvGraphicFramePr>
+            <a:graphic xmlns:a="http://schemas.openxmlformats.org/drawingml/2006/main">
+              <a:graphicData uri="http://schemas.openxmlformats.org/drawingml/2006/picture">
+                <pic:pic xmlns:pic="http://schemas.openxmlformats.org/drawingml/2006/picture">
+                  <pic:nvPicPr>
+                    <pic:cNvPr id="0" name="Picture 5"/>
+                    <pic:cNvPicPr>
+                      <a:picLocks noChangeAspect="1" noChangeArrowheads="1"/>
+                    </pic:cNvPicPr>
+                  </pic:nvPicPr>
+                  <pic:blipFill>
+                    <a:blip r:embed="rId11">
+                      <a:extLst>
+                        <a:ext uri="{28A0092B-C50C-407E-A947-70E740481C1C}">
+                          <a14:useLocalDpi xmlns:a14="http://schemas.microsoft.com/office/drawing/2010/main" val="0"/>
+                        </a:ext>
+                      </a:extLst>
+                    </a:blip>
+                    <a:srcRect/>
+                    <a:stretch>
+                      <a:fillRect/>
+                    </a:stretch>
+                  </pic:blipFill>
+                  <pic:spPr bwMode="auto">
+                    <a:xfrm>
+                      <a:off x="0" y="0"/>
+                      <a:ext cx="733425" cy="552450"/>
+                    </a:xfrm>
+                    <a:prstGeom prst="rect">
+                      <a:avLst/>
+                    </a:prstGeom>
+                    <a:noFill/>
+                  </pic:spPr>
+                </pic:pic>
+              </a:graphicData>
+            </a:graphic>
+          </wp:inline>
+        </w:drawing>
+      </w:r>
+      <w:r>
+        <w:rPr>
+          <w:lang w:val="fr-FR"/>
+        </w:rPr>
+        <w:tab/>
+      </w:r>
+      <w:r>
+        <w:rPr>
+          <w:noProof/>
+          <w:lang w:val="fr-FR" w:eastAsia="fr-FR"/>
+        </w:rPr>
+        <w:drawing>
+          <wp:inline distT="0" distB="0" distL="0" distR="0" wp14:anchorId="08377252" wp14:editId="52295714">
+            <wp:extent cx="733425" cy="552450"/>
+            <wp:effectExtent l="0" t="0" r="9525" b="0"/>
+            <wp:docPr id="15" name="Image 15"/>
+            <wp:cNvGraphicFramePr>
+              <a:graphicFrameLocks xmlns:a="http://schemas.openxmlformats.org/drawingml/2006/main" noChangeAspect="1"/>
+            </wp:cNvGraphicFramePr>
+            <a:graphic xmlns:a="http://schemas.openxmlformats.org/drawingml/2006/main">
+              <a:graphicData uri="http://schemas.openxmlformats.org/drawingml/2006/picture">
+                <pic:pic xmlns:pic="http://schemas.openxmlformats.org/drawingml/2006/picture">
+                  <pic:nvPicPr>
+                    <pic:cNvPr id="0" name="Picture 5"/>
+                    <pic:cNvPicPr>
+                      <a:picLocks noChangeAspect="1" noChangeArrowheads="1"/>
+                    </pic:cNvPicPr>
+                  </pic:nvPicPr>
+                  <pic:blipFill>
+                    <a:blip r:embed="rId11">
+                      <a:extLst>
+                        <a:ext uri="{28A0092B-C50C-407E-A947-70E740481C1C}">
+                          <a14:useLocalDpi xmlns:a14="http://schemas.microsoft.com/office/drawing/2010/main" val="0"/>
+                        </a:ext>
+                      </a:extLst>
+                    </a:blip>
+                    <a:srcRect/>
+                    <a:stretch>
+                      <a:fillRect/>
+                    </a:stretch>
+                  </pic:blipFill>
+                  <pic:spPr bwMode="auto">
+                    <a:xfrm>
+                      <a:off x="0" y="0"/>
+                      <a:ext cx="733425" cy="552450"/>
+                    </a:xfrm>
+                    <a:prstGeom prst="rect">
+                      <a:avLst/>
+                    </a:prstGeom>
+                    <a:noFill/>
+                  </pic:spPr>
+                </pic:pic>
+              </a:graphicData>
+            </a:graphic>
+          </wp:inline>
+        </w:drawing>
+      </w:r>
+      <w:r>
+        <w:rPr>
+          <w:lang w:val="fr-FR"/>
+        </w:rPr>
+        <w:tab/>
+      </w:r>
+      <w:r>
+        <w:rPr>
+          <w:noProof/>
+          <w:lang w:val="fr-FR" w:eastAsia="fr-FR"/>
+        </w:rPr>
+        <w:drawing>
+          <wp:inline distT="0" distB="0" distL="0" distR="0" wp14:anchorId="0D1D1885" wp14:editId="30426302">
+            <wp:extent cx="733425" cy="552450"/>
+            <wp:effectExtent l="0" t="0" r="9525" b="0"/>
+            <wp:docPr id="16" name="Image 16"/>
+            <wp:cNvGraphicFramePr>
+              <a:graphicFrameLocks xmlns:a="http://schemas.openxmlformats.org/drawingml/2006/main" noChangeAspect="1"/>
+            </wp:cNvGraphicFramePr>
+            <a:graphic xmlns:a="http://schemas.openxmlformats.org/drawingml/2006/main">
+              <a:graphicData uri="http://schemas.openxmlformats.org/drawingml/2006/picture">
+                <pic:pic xmlns:pic="http://schemas.openxmlformats.org/drawingml/2006/picture">
+                  <pic:nvPicPr>
+                    <pic:cNvPr id="0" name="Picture 5"/>
+                    <pic:cNvPicPr>
+                      <a:picLocks noChangeAspect="1" noChangeArrowheads="1"/>
+                    </pic:cNvPicPr>
+                  </pic:nvPicPr>
+                  <pic:blipFill>
+                    <a:blip r:embed="rId11">
+                      <a:extLst>
+                        <a:ext uri="{28A0092B-C50C-407E-A947-70E740481C1C}">
+                          <a14:useLocalDpi xmlns:a14="http://schemas.microsoft.com/office/drawing/2010/main" val="0"/>
+                        </a:ext>
+                      </a:extLst>
+                    </a:blip>
+                    <a:srcRect/>
+                    <a:stretch>
+                      <a:fillRect/>
+                    </a:stretch>
+                  </pic:blipFill>
+                  <pic:spPr bwMode="auto">
+                    <a:xfrm>
+                      <a:off x="0" y="0"/>
+                      <a:ext cx="733425" cy="552450"/>
+                    </a:xfrm>
+                    <a:prstGeom prst="rect">
+                      <a:avLst/>
+                    </a:prstGeom>
+                    <a:noFill/>
+                  </pic:spPr>
+                </pic:pic>
+              </a:graphicData>
+            </a:graphic>
+          </wp:inline>
+        </w:drawing>
+      </w:r>
+      <w:r>
+        <w:rPr>
+          <w:lang w:val="fr-FR"/>
+        </w:rPr>
+        <w:tab/>
+      </w:r>
+      <w:r>
+        <w:rPr>
+          <w:lang w:val="fr-FR"/>
+        </w:rPr>
+        <w:tab/>
+      </w:r>
+    </w:p>
+    <w:p>
+      <w:pPr>
+        <w:rPr>
+          <w:lang w:val="fr-FR"/>
+        </w:rPr>
+      </w:pPr>
+      <w:r>
+        <w:rPr>
+          <w:lang w:val="fr-FR"/>
+        </w:rPr>
+        <w:t xml:space="preserve">   </w:t>
+      </w:r>
+      <w:r>
+        <w:rPr>
+          <w:lang w:val="fr-FR"/>
+        </w:rPr>
+        <w:t xml:space="preserve">    CSS</w:t>
+      </w:r>
+      <w:r>
+        <w:rPr>
+          <w:lang w:val="fr-FR"/>
+        </w:rPr>
+        <w:tab/>
+      </w:r>
+      <w:r>
+        <w:rPr>
+          <w:lang w:val="fr-FR"/>
+        </w:rPr>
+        <w:tab/>
+        <w:t xml:space="preserve">   </w:t>
+      </w:r>
+      <w:r>
+        <w:rPr>
+          <w:lang w:val="fr-FR"/>
+        </w:rPr>
+        <w:t xml:space="preserve"> </w:t>
+      </w:r>
+      <w:proofErr w:type="spellStart"/>
+      <w:r>
+        <w:rPr>
+          <w:lang w:val="fr-FR"/>
+        </w:rPr>
+        <w:t>I</w:t>
+      </w:r>
+      <w:r>
+        <w:rPr>
+          <w:lang w:val="fr-FR"/>
+        </w:rPr>
+        <w:t>nclude</w:t>
+      </w:r>
+      <w:r>
+        <w:rPr>
+          <w:lang w:val="fr-FR"/>
+        </w:rPr>
+        <w:t>s</w:t>
+      </w:r>
+      <w:proofErr w:type="spellEnd"/>
+      <w:r>
+        <w:rPr>
+          <w:lang w:val="fr-FR"/>
+        </w:rPr>
+        <w:tab/>
+        <w:t xml:space="preserve">    </w:t>
+      </w:r>
+      <w:proofErr w:type="spellStart"/>
+      <w:r>
+        <w:rPr>
+          <w:lang w:val="fr-FR"/>
+        </w:rPr>
+        <w:t>Controllers</w:t>
+      </w:r>
+      <w:proofErr w:type="spellEnd"/>
+      <w:r>
+        <w:rPr>
+          <w:lang w:val="fr-FR"/>
+        </w:rPr>
+        <w:tab/>
+        <w:t xml:space="preserve">      </w:t>
+      </w:r>
+      <w:proofErr w:type="spellStart"/>
+      <w:r>
+        <w:rPr>
+          <w:lang w:val="fr-FR"/>
+        </w:rPr>
+        <w:t>Views</w:t>
+      </w:r>
+      <w:proofErr w:type="spellEnd"/>
+      <w:r>
+        <w:rPr>
+          <w:lang w:val="fr-FR"/>
+        </w:rPr>
+        <w:tab/>
+        <w:t xml:space="preserve">     Images</w:t>
+      </w:r>
+      <w:r>
+        <w:rPr>
+          <w:lang w:val="fr-FR"/>
+        </w:rPr>
+        <w:tab/>
+        <w:t xml:space="preserve">         PDF</w:t>
+      </w:r>
+    </w:p>
+    <w:p>
+      <w:pPr>
+        <w:rPr>
+          <w:lang w:val="fr-FR"/>
+        </w:rPr>
+      </w:pPr>
+    </w:p>
+    <w:p>
+      <w:pPr>
+        <w:rPr>
+          <w:lang w:val="fr-FR"/>
+        </w:rPr>
+      </w:pPr>
+      <w:r>
+        <w:rPr>
+          <w:noProof/>
+          <w:lang w:val="fr-FR" w:eastAsia="fr-FR"/>
+        </w:rPr>
+        <w:drawing>
+          <wp:inline distT="0" distB="0" distL="0" distR="0" wp14:anchorId="0D1D1885" wp14:editId="30426302">
+            <wp:extent cx="733425" cy="552450"/>
+            <wp:effectExtent l="0" t="0" r="9525" b="0"/>
+            <wp:docPr id="18" name="Image 18"/>
+            <wp:cNvGraphicFramePr>
+              <a:graphicFrameLocks xmlns:a="http://schemas.openxmlformats.org/drawingml/2006/main" noChangeAspect="1"/>
+            </wp:cNvGraphicFramePr>
+            <a:graphic xmlns:a="http://schemas.openxmlformats.org/drawingml/2006/main">
+              <a:graphicData uri="http://schemas.openxmlformats.org/drawingml/2006/picture">
+                <pic:pic xmlns:pic="http://schemas.openxmlformats.org/drawingml/2006/picture">
+                  <pic:nvPicPr>
+                    <pic:cNvPr id="0" name="Picture 5"/>
+                    <pic:cNvPicPr>
+                      <a:picLocks noChangeAspect="1" noChangeArrowheads="1"/>
+                    </pic:cNvPicPr>
+                  </pic:nvPicPr>
+                  <pic:blipFill>
+                    <a:blip r:embed="rId11">
+                      <a:extLst>
+                        <a:ext uri="{28A0092B-C50C-407E-A947-70E740481C1C}">
+                          <a14:useLocalDpi xmlns:a14="http://schemas.microsoft.com/office/drawing/2010/main" val="0"/>
+                        </a:ext>
+                      </a:extLst>
+                    </a:blip>
+                    <a:srcRect/>
+                    <a:stretch>
+                      <a:fillRect/>
+                    </a:stretch>
+                  </pic:blipFill>
+                  <pic:spPr bwMode="auto">
+                    <a:xfrm>
+                      <a:off x="0" y="0"/>
+                      <a:ext cx="733425" cy="552450"/>
+                    </a:xfrm>
+                    <a:prstGeom prst="rect">
+                      <a:avLst/>
+                    </a:prstGeom>
+                    <a:noFill/>
+                  </pic:spPr>
+                </pic:pic>
+              </a:graphicData>
+            </a:graphic>
+          </wp:inline>
+        </w:drawing>
+      </w:r>
+      <w:r>
+        <w:rPr>
+          <w:lang w:val="fr-FR"/>
+        </w:rPr>
+        <w:tab/>
+      </w:r>
+      <w:r>
+        <w:rPr>
+          <w:noProof/>
+          <w:lang w:val="fr-FR" w:eastAsia="fr-FR"/>
+        </w:rPr>
+        <w:drawing>
+          <wp:inline distT="0" distB="0" distL="0" distR="0" wp14:anchorId="0D1D1885" wp14:editId="30426302">
+            <wp:extent cx="733425" cy="552450"/>
+            <wp:effectExtent l="0" t="0" r="9525" b="0"/>
+            <wp:docPr id="19" name="Image 19"/>
+            <wp:cNvGraphicFramePr>
+              <a:graphicFrameLocks xmlns:a="http://schemas.openxmlformats.org/drawingml/2006/main" noChangeAspect="1"/>
+            </wp:cNvGraphicFramePr>
+            <a:graphic xmlns:a="http://schemas.openxmlformats.org/drawingml/2006/main">
+              <a:graphicData uri="http://schemas.openxmlformats.org/drawingml/2006/picture">
+                <pic:pic xmlns:pic="http://schemas.openxmlformats.org/drawingml/2006/picture">
+                  <pic:nvPicPr>
+                    <pic:cNvPr id="0" name="Picture 5"/>
+                    <pic:cNvPicPr>
+                      <a:picLocks noChangeAspect="1" noChangeArrowheads="1"/>
+                    </pic:cNvPicPr>
+                  </pic:nvPicPr>
+                  <pic:blipFill>
+                    <a:blip r:embed="rId11">
+                      <a:extLst>
+                        <a:ext uri="{28A0092B-C50C-407E-A947-70E740481C1C}">
+                          <a14:useLocalDpi xmlns:a14="http://schemas.microsoft.com/office/drawing/2010/main" val="0"/>
+                        </a:ext>
+                      </a:extLst>
+                    </a:blip>
+                    <a:srcRect/>
+                    <a:stretch>
+                      <a:fillRect/>
+                    </a:stretch>
+                  </pic:blipFill>
+                  <pic:spPr bwMode="auto">
+                    <a:xfrm>
+                      <a:off x="0" y="0"/>
+                      <a:ext cx="733425" cy="552450"/>
+                    </a:xfrm>
+                    <a:prstGeom prst="rect">
+                      <a:avLst/>
+                    </a:prstGeom>
+                    <a:noFill/>
+                  </pic:spPr>
+                </pic:pic>
+              </a:graphicData>
+            </a:graphic>
+          </wp:inline>
+        </w:drawing>
+      </w:r>
+    </w:p>
+    <w:p>
+      <w:pPr>
+        <w:rPr>
+          <w:lang w:val="fr-FR"/>
+        </w:rPr>
+      </w:pPr>
+      <w:r>
+        <w:rPr>
+          <w:lang w:val="fr-FR"/>
+        </w:rPr>
+        <w:t xml:space="preserve">      Script</w:t>
+      </w:r>
+      <w:r>
+        <w:rPr>
+          <w:lang w:val="fr-FR"/>
+        </w:rPr>
+        <w:tab/>
+        <w:t xml:space="preserve">    Bootstrap</w:t>
+      </w:r>
+      <w:bookmarkStart w:id="0" w:name="_GoBack"/>
+      <w:bookmarkEnd w:id="0"/>
+      <w:r>
+        <w:rPr>
+          <w:noProof/>
+          <w:lang w:val="fr-FR" w:eastAsia="fr-FR"/>
+        </w:rPr>
+        <w:drawing>
+          <wp:anchor distT="0" distB="0" distL="114300" distR="114300" simplePos="0" relativeHeight="251661312" behindDoc="0" locked="0" layoutInCell="1" allowOverlap="1" wp14:anchorId="4BC074D8" wp14:editId="314F526B">
+            <wp:simplePos x="0" y="0"/>
+            <wp:positionH relativeFrom="column">
+              <wp:posOffset>1247775</wp:posOffset>
+            </wp:positionH>
+            <wp:positionV relativeFrom="paragraph">
+              <wp:posOffset>7372350</wp:posOffset>
+            </wp:positionV>
+            <wp:extent cx="723900" cy="546100"/>
+            <wp:effectExtent l="0" t="0" r="0" b="6350"/>
+            <wp:wrapNone/>
+            <wp:docPr id="4" name="Image 4" descr="C:\Users\miton\AppData\Local\Microsoft\Windows\INetCache\Content.Word\folder-icon-red-empty_t (1)"/>
+            <wp:cNvGraphicFramePr>
+              <a:graphicFrameLocks xmlns:a="http://schemas.openxmlformats.org/drawingml/2006/main" noChangeAspect="1"/>
+            </wp:cNvGraphicFramePr>
+            <a:graphic xmlns:a="http://schemas.openxmlformats.org/drawingml/2006/main">
+              <a:graphicData uri="http://schemas.openxmlformats.org/drawingml/2006/picture">
+                <pic:pic xmlns:pic="http://schemas.openxmlformats.org/drawingml/2006/picture">
+                  <pic:nvPicPr>
+                    <pic:cNvPr id="0" name="Picture 4" descr="C:\Users\miton\AppData\Local\Microsoft\Windows\INetCache\Content.Word\folder-icon-red-empty_t (1)"/>
+                    <pic:cNvPicPr>
+                      <a:picLocks noChangeAspect="1" noChangeArrowheads="1"/>
+                    </pic:cNvPicPr>
+                  </pic:nvPicPr>
+                  <pic:blipFill>
+                    <a:blip r:embed="rId10" cstate="print">
+                      <a:extLst>
+                        <a:ext uri="{28A0092B-C50C-407E-A947-70E740481C1C}">
+                          <a14:useLocalDpi xmlns:a14="http://schemas.microsoft.com/office/drawing/2010/main" val="0"/>
+                        </a:ext>
+                      </a:extLst>
+                    </a:blip>
+                    <a:srcRect/>
+                    <a:stretch>
+                      <a:fillRect/>
+                    </a:stretch>
+                  </pic:blipFill>
+                  <pic:spPr bwMode="auto">
+                    <a:xfrm>
+                      <a:off x="0" y="0"/>
+                      <a:ext cx="723900" cy="546100"/>
+                    </a:xfrm>
+                    <a:prstGeom prst="rect">
+                      <a:avLst/>
+                    </a:prstGeom>
+                    <a:noFill/>
+                    <a:ln>
+                      <a:noFill/>
+                    </a:ln>
+                  </pic:spPr>
+                </pic:pic>
+              </a:graphicData>
+            </a:graphic>
+            <wp14:sizeRelH relativeFrom="page">
+              <wp14:pctWidth>0</wp14:pctWidth>
+            </wp14:sizeRelH>
+            <wp14:sizeRelV relativeFrom="page">
+              <wp14:pctHeight>0</wp14:pctHeight>
+            </wp14:sizeRelV>
+          </wp:anchor>
+        </w:drawing>
+      </w:r>
+    </w:p>
     <w:sectPr>
+      <w:headerReference w:type="default" r:id="rId12"/>
       <w:pgSz w:w="12240" w:h="15840"/>
       <w:pgMar w:top="1440" w:right="1440" w:bottom="1440" w:left="1440" w:header="720" w:footer="720" w:gutter="0"/>
       <w:cols w:space="720"/>
     </w:sectPr>
   </w:body>
 </w:document>
+</file>
+
+<file path=word/endnotes.xml><?xml version="1.0" encoding="utf-8"?>
+<w:endnotes xmlns:wpc="http://schemas.microsoft.com/office/word/2010/wordprocessingCanvas" xmlns:mc="http://schemas.openxmlformats.org/markup-compatibility/2006" xmlns:o="urn:schemas-microsoft-com:office:office" xmlns:r="http://schemas.openxmlformats.org/officeDocument/2006/relationships" xmlns:m="http://schemas.openxmlformats.org/officeDocument/2006/math" xmlns:v="urn:schemas-microsoft-com:vml" xmlns:wp14="http://schemas.microsoft.com/office/word/2010/wordprocessingDrawing" xmlns:wp="http://schemas.openxmlformats.org/drawingml/2006/wordprocessingDrawing" xmlns:w10="urn:schemas-microsoft-com:office:word" xmlns:w="http://schemas.openxmlformats.org/wordprocessingml/2006/main" xmlns:w14="http://schemas.microsoft.com/office/word/2010/wordml" xmlns:w15="http://schemas.microsoft.com/office/word/2012/wordml" xmlns:wpg="http://schemas.microsoft.com/office/word/2010/wordprocessingGroup" xmlns:wpi="http://schemas.microsoft.com/office/word/2010/wordprocessingInk" xmlns:wne="http://schemas.microsoft.com/office/word/2006/wordml" xmlns:wps="http://schemas.microsoft.com/office/word/2010/wordprocessingShape" mc:Ignorable="w14 w15 wp14">
+  <w:endnote w:type="separator" w:id="-1">
+    <w:p>
+      <w:pPr>
+        <w:spacing w:after="0" w:line="240" w:lineRule="auto"/>
+      </w:pPr>
+      <w:r>
+        <w:separator/>
+      </w:r>
+    </w:p>
+  </w:endnote>
+  <w:endnote w:type="continuationSeparator" w:id="0">
+    <w:p>
+      <w:pPr>
+        <w:spacing w:after="0" w:line="240" w:lineRule="auto"/>
+      </w:pPr>
+      <w:r>
+        <w:continuationSeparator/>
+      </w:r>
+    </w:p>
+  </w:endnote>
+</w:endnotes>
+</file>
+
+<file path=word/footnotes.xml><?xml version="1.0" encoding="utf-8"?>
+<w:footnotes xmlns:wpc="http://schemas.microsoft.com/office/word/2010/wordprocessingCanvas" xmlns:mc="http://schemas.openxmlformats.org/markup-compatibility/2006" xmlns:o="urn:schemas-microsoft-com:office:office" xmlns:r="http://schemas.openxmlformats.org/officeDocument/2006/relationships" xmlns:m="http://schemas.openxmlformats.org/officeDocument/2006/math" xmlns:v="urn:schemas-microsoft-com:vml" xmlns:wp14="http://schemas.microsoft.com/office/word/2010/wordprocessingDrawing" xmlns:wp="http://schemas.openxmlformats.org/drawingml/2006/wordprocessingDrawing" xmlns:w10="urn:schemas-microsoft-com:office:word" xmlns:w="http://schemas.openxmlformats.org/wordprocessingml/2006/main" xmlns:w14="http://schemas.microsoft.com/office/word/2010/wordml" xmlns:w15="http://schemas.microsoft.com/office/word/2012/wordml" xmlns:wpg="http://schemas.microsoft.com/office/word/2010/wordprocessingGroup" xmlns:wpi="http://schemas.microsoft.com/office/word/2010/wordprocessingInk" xmlns:wne="http://schemas.microsoft.com/office/word/2006/wordml" xmlns:wps="http://schemas.microsoft.com/office/word/2010/wordprocessingShape" mc:Ignorable="w14 w15 wp14">
+  <w:footnote w:type="separator" w:id="-1">
+    <w:p>
+      <w:pPr>
+        <w:spacing w:after="0" w:line="240" w:lineRule="auto"/>
+      </w:pPr>
+      <w:r>
+        <w:separator/>
+      </w:r>
+    </w:p>
+  </w:footnote>
+  <w:footnote w:type="continuationSeparator" w:id="0">
+    <w:p>
+      <w:pPr>
+        <w:spacing w:after="0" w:line="240" w:lineRule="auto"/>
+      </w:pPr>
+      <w:r>
+        <w:continuationSeparator/>
+      </w:r>
+    </w:p>
+  </w:footnote>
+</w:footnotes>
+</file>
+
+<file path=word/header1.xml><?xml version="1.0" encoding="utf-8"?>
+<w:hdr xmlns:wpc="http://schemas.microsoft.com/office/word/2010/wordprocessingCanvas" xmlns:mc="http://schemas.openxmlformats.org/markup-compatibility/2006" xmlns:o="urn:schemas-microsoft-com:office:office" xmlns:r="http://schemas.openxmlformats.org/officeDocument/2006/relationships" xmlns:m="http://schemas.openxmlformats.org/officeDocument/2006/math" xmlns:v="urn:schemas-microsoft-com:vml" xmlns:wp14="http://schemas.microsoft.com/office/word/2010/wordprocessingDrawing" xmlns:wp="http://schemas.openxmlformats.org/drawingml/2006/wordprocessingDrawing" xmlns:w10="urn:schemas-microsoft-com:office:word" xmlns:w="http://schemas.openxmlformats.org/wordprocessingml/2006/main" xmlns:w14="http://schemas.microsoft.com/office/word/2010/wordml" xmlns:w15="http://schemas.microsoft.com/office/word/2012/wordml" xmlns:wpg="http://schemas.microsoft.com/office/word/2010/wordprocessingGroup" xmlns:wpi="http://schemas.microsoft.com/office/word/2010/wordprocessingInk" xmlns:wne="http://schemas.microsoft.com/office/word/2006/wordml" xmlns:wps="http://schemas.microsoft.com/office/word/2010/wordprocessingShape" mc:Ignorable="w14 w15 wp14">
+  <w:p>
+    <w:pPr>
+      <w:pStyle w:val="En-tte"/>
+    </w:pPr>
+    <w:proofErr w:type="spellStart"/>
+    <w:r>
+      <w:t>Morvan</w:t>
+    </w:r>
+    <w:proofErr w:type="spellEnd"/>
+    <w:r>
+      <w:t xml:space="preserve"> Guy-</w:t>
+    </w:r>
+    <w:proofErr w:type="spellStart"/>
+    <w:r>
+      <w:t>yann</w:t>
+    </w:r>
+    <w:proofErr w:type="spellEnd"/>
+    <w:r>
+      <w:tab/>
+    </w:r>
+    <w:r>
+      <w:tab/>
+      <w:t>CIR3</w:t>
+    </w:r>
+  </w:p>
+  <w:p>
+    <w:pPr>
+      <w:pStyle w:val="En-tte"/>
+    </w:pPr>
+    <w:proofErr w:type="spellStart"/>
+    <w:r>
+      <w:t>Collignon</w:t>
+    </w:r>
+    <w:proofErr w:type="spellEnd"/>
+    <w:r>
+      <w:t xml:space="preserve"> </w:t>
+    </w:r>
+    <w:proofErr w:type="spellStart"/>
+    <w:r>
+      <w:t>Rémi</w:t>
+    </w:r>
+    <w:proofErr w:type="spellEnd"/>
+    <w:r>
+      <w:tab/>
+    </w:r>
+    <w:r>
+      <w:tab/>
+    </w:r>
+  </w:p>
+  <w:p>
+    <w:pPr>
+      <w:pStyle w:val="En-tte"/>
+    </w:pPr>
+  </w:p>
+</w:hdr>
 </file>
 
 <file path=word/numbering.xml><?xml version="1.0" encoding="utf-8"?>
@@ -1751,6 +3078,247 @@
       </w:tblBorders>
     </w:tblPr>
   </w:style>
+  <w:style w:type="table" w:styleId="TableauGrille3-Accentuation1">
+    <w:name w:val="Grid Table 3 Accent 1"/>
+    <w:basedOn w:val="TableauNormal"/>
+    <w:uiPriority w:val="48"/>
+    <w:rsid w:val="007447C2"/>
+    <w:pPr>
+      <w:spacing w:after="0" w:line="240" w:lineRule="auto"/>
+    </w:pPr>
+    <w:tblPr>
+      <w:tblStyleRowBandSize w:val="1"/>
+      <w:tblStyleColBandSize w:val="1"/>
+      <w:tblBorders>
+        <w:top w:val="single" w:sz="4" w:space="0" w:color="EC5654" w:themeColor="accent1" w:themeTint="99"/>
+        <w:left w:val="single" w:sz="4" w:space="0" w:color="EC5654" w:themeColor="accent1" w:themeTint="99"/>
+        <w:bottom w:val="single" w:sz="4" w:space="0" w:color="EC5654" w:themeColor="accent1" w:themeTint="99"/>
+        <w:right w:val="single" w:sz="4" w:space="0" w:color="EC5654" w:themeColor="accent1" w:themeTint="99"/>
+        <w:insideH w:val="single" w:sz="4" w:space="0" w:color="EC5654" w:themeColor="accent1" w:themeTint="99"/>
+        <w:insideV w:val="single" w:sz="4" w:space="0" w:color="EC5654" w:themeColor="accent1" w:themeTint="99"/>
+      </w:tblBorders>
+    </w:tblPr>
+    <w:tblStylePr w:type="firstRow">
+      <w:rPr>
+        <w:b/>
+        <w:bCs/>
+      </w:rPr>
+      <w:tblPr/>
+      <w:tcPr>
+        <w:tcBorders>
+          <w:top w:val="nil"/>
+          <w:left w:val="nil"/>
+          <w:right w:val="nil"/>
+          <w:insideH w:val="nil"/>
+          <w:insideV w:val="nil"/>
+        </w:tcBorders>
+        <w:shd w:val="clear" w:color="auto" w:fill="FFFFFF" w:themeFill="background1"/>
+      </w:tcPr>
+    </w:tblStylePr>
+    <w:tblStylePr w:type="lastRow">
+      <w:rPr>
+        <w:b/>
+        <w:bCs/>
+      </w:rPr>
+      <w:tblPr/>
+      <w:tcPr>
+        <w:tcBorders>
+          <w:left w:val="nil"/>
+          <w:bottom w:val="nil"/>
+          <w:right w:val="nil"/>
+          <w:insideH w:val="nil"/>
+          <w:insideV w:val="nil"/>
+        </w:tcBorders>
+        <w:shd w:val="clear" w:color="auto" w:fill="FFFFFF" w:themeFill="background1"/>
+      </w:tcPr>
+    </w:tblStylePr>
+    <w:tblStylePr w:type="firstCol">
+      <w:pPr>
+        <w:jc w:val="right"/>
+      </w:pPr>
+      <w:rPr>
+        <w:i/>
+        <w:iCs/>
+      </w:rPr>
+      <w:tblPr/>
+      <w:tcPr>
+        <w:tcBorders>
+          <w:top w:val="nil"/>
+          <w:left w:val="nil"/>
+          <w:bottom w:val="nil"/>
+          <w:insideH w:val="nil"/>
+          <w:insideV w:val="nil"/>
+        </w:tcBorders>
+        <w:shd w:val="clear" w:color="auto" w:fill="FFFFFF" w:themeFill="background1"/>
+      </w:tcPr>
+    </w:tblStylePr>
+    <w:tblStylePr w:type="lastCol">
+      <w:rPr>
+        <w:i/>
+        <w:iCs/>
+      </w:rPr>
+      <w:tblPr/>
+      <w:tcPr>
+        <w:tcBorders>
+          <w:top w:val="nil"/>
+          <w:bottom w:val="nil"/>
+          <w:right w:val="nil"/>
+          <w:insideH w:val="nil"/>
+          <w:insideV w:val="nil"/>
+        </w:tcBorders>
+        <w:shd w:val="clear" w:color="auto" w:fill="FFFFFF" w:themeFill="background1"/>
+      </w:tcPr>
+    </w:tblStylePr>
+    <w:tblStylePr w:type="band1Vert">
+      <w:tblPr/>
+      <w:tcPr>
+        <w:shd w:val="clear" w:color="auto" w:fill="F9C6C6" w:themeFill="accent1" w:themeFillTint="33"/>
+      </w:tcPr>
+    </w:tblStylePr>
+    <w:tblStylePr w:type="band1Horz">
+      <w:tblPr/>
+      <w:tcPr>
+        <w:shd w:val="clear" w:color="auto" w:fill="F9C6C6" w:themeFill="accent1" w:themeFillTint="33"/>
+      </w:tcPr>
+    </w:tblStylePr>
+    <w:tblStylePr w:type="neCell">
+      <w:tblPr/>
+      <w:tcPr>
+        <w:tcBorders>
+          <w:bottom w:val="single" w:sz="4" w:space="0" w:color="EC5654" w:themeColor="accent1" w:themeTint="99"/>
+        </w:tcBorders>
+      </w:tcPr>
+    </w:tblStylePr>
+    <w:tblStylePr w:type="nwCell">
+      <w:tblPr/>
+      <w:tcPr>
+        <w:tcBorders>
+          <w:bottom w:val="single" w:sz="4" w:space="0" w:color="EC5654" w:themeColor="accent1" w:themeTint="99"/>
+        </w:tcBorders>
+      </w:tcPr>
+    </w:tblStylePr>
+    <w:tblStylePr w:type="seCell">
+      <w:tblPr/>
+      <w:tcPr>
+        <w:tcBorders>
+          <w:top w:val="single" w:sz="4" w:space="0" w:color="EC5654" w:themeColor="accent1" w:themeTint="99"/>
+        </w:tcBorders>
+      </w:tcPr>
+    </w:tblStylePr>
+    <w:tblStylePr w:type="swCell">
+      <w:tblPr/>
+      <w:tcPr>
+        <w:tcBorders>
+          <w:top w:val="single" w:sz="4" w:space="0" w:color="EC5654" w:themeColor="accent1" w:themeTint="99"/>
+        </w:tcBorders>
+      </w:tcPr>
+    </w:tblStylePr>
+  </w:style>
+  <w:style w:type="table" w:styleId="TableauListe1Clair-Accentuation1">
+    <w:name w:val="List Table 1 Light Accent 1"/>
+    <w:basedOn w:val="TableauNormal"/>
+    <w:uiPriority w:val="46"/>
+    <w:rsid w:val="00AF2901"/>
+    <w:pPr>
+      <w:spacing w:after="0" w:line="240" w:lineRule="auto"/>
+    </w:pPr>
+    <w:tblPr>
+      <w:tblStyleRowBandSize w:val="1"/>
+      <w:tblStyleColBandSize w:val="1"/>
+    </w:tblPr>
+    <w:tblStylePr w:type="firstRow">
+      <w:rPr>
+        <w:b/>
+        <w:bCs/>
+      </w:rPr>
+      <w:tblPr/>
+      <w:tcPr>
+        <w:tcBorders>
+          <w:bottom w:val="single" w:sz="4" w:space="0" w:color="EC5654" w:themeColor="accent1" w:themeTint="99"/>
+        </w:tcBorders>
+      </w:tcPr>
+    </w:tblStylePr>
+    <w:tblStylePr w:type="lastRow">
+      <w:rPr>
+        <w:b/>
+        <w:bCs/>
+      </w:rPr>
+      <w:tblPr/>
+      <w:tcPr>
+        <w:tcBorders>
+          <w:top w:val="single" w:sz="4" w:space="0" w:color="EC5654" w:themeColor="accent1" w:themeTint="99"/>
+        </w:tcBorders>
+      </w:tcPr>
+    </w:tblStylePr>
+    <w:tblStylePr w:type="firstCol">
+      <w:rPr>
+        <w:b/>
+        <w:bCs/>
+      </w:rPr>
+    </w:tblStylePr>
+    <w:tblStylePr w:type="lastCol">
+      <w:rPr>
+        <w:b/>
+        <w:bCs/>
+      </w:rPr>
+    </w:tblStylePr>
+    <w:tblStylePr w:type="band1Vert">
+      <w:tblPr/>
+      <w:tcPr>
+        <w:shd w:val="clear" w:color="auto" w:fill="F9C6C6" w:themeFill="accent1" w:themeFillTint="33"/>
+      </w:tcPr>
+    </w:tblStylePr>
+    <w:tblStylePr w:type="band1Horz">
+      <w:tblPr/>
+      <w:tcPr>
+        <w:shd w:val="clear" w:color="auto" w:fill="F9C6C6" w:themeFill="accent1" w:themeFillTint="33"/>
+      </w:tcPr>
+    </w:tblStylePr>
+  </w:style>
+  <w:style w:type="paragraph" w:styleId="En-tte">
+    <w:name w:val="header"/>
+    <w:basedOn w:val="Normal"/>
+    <w:link w:val="En-tteCar"/>
+    <w:uiPriority w:val="99"/>
+    <w:unhideWhenUsed/>
+    <w:rsid w:val="005C348A"/>
+    <w:pPr>
+      <w:tabs>
+        <w:tab w:val="center" w:pos="4536"/>
+        <w:tab w:val="right" w:pos="9072"/>
+      </w:tabs>
+      <w:spacing w:after="0" w:line="240" w:lineRule="auto"/>
+    </w:pPr>
+  </w:style>
+  <w:style w:type="character" w:customStyle="1" w:styleId="En-tteCar">
+    <w:name w:val="En-tête Car"/>
+    <w:basedOn w:val="Policepardfaut"/>
+    <w:link w:val="En-tte"/>
+    <w:uiPriority w:val="99"/>
+    <w:rsid w:val="005C348A"/>
+  </w:style>
+  <w:style w:type="paragraph" w:styleId="Pieddepage">
+    <w:name w:val="footer"/>
+    <w:basedOn w:val="Normal"/>
+    <w:link w:val="PieddepageCar"/>
+    <w:uiPriority w:val="99"/>
+    <w:unhideWhenUsed/>
+    <w:rsid w:val="005C348A"/>
+    <w:pPr>
+      <w:tabs>
+        <w:tab w:val="center" w:pos="4536"/>
+        <w:tab w:val="right" w:pos="9072"/>
+      </w:tabs>
+      <w:spacing w:after="0" w:line="240" w:lineRule="auto"/>
+    </w:pPr>
+  </w:style>
+  <w:style w:type="character" w:customStyle="1" w:styleId="PieddepageCar">
+    <w:name w:val="Pied de page Car"/>
+    <w:basedOn w:val="Policepardfaut"/>
+    <w:link w:val="Pieddepage"/>
+    <w:uiPriority w:val="99"/>
+    <w:rsid w:val="005C348A"/>
+  </w:style>
 </w:styles>
 </file>
 
@@ -2029,10 +3597,22 @@
 </FormTemplates>
 </file>
 
+<file path=customXml/item2.xml><?xml version="1.0" encoding="utf-8"?>
+<b:Sources xmlns:b="http://schemas.openxmlformats.org/officeDocument/2006/bibliography" xmlns="http://schemas.openxmlformats.org/officeDocument/2006/bibliography" SelectedStyle="\APASixthEditionOfficeOnline.xsl" StyleName="APA" Version="6"/>
+</file>
+
 <file path=customXml/itemProps1.xml><?xml version="1.0" encoding="utf-8"?>
 <ds:datastoreItem xmlns:ds="http://schemas.openxmlformats.org/officeDocument/2006/customXml" ds:itemID="{F8D527A9-858A-4DE6-85D1-2C4E15415FCB}">
   <ds:schemaRefs>
     <ds:schemaRef ds:uri="http://schemas.microsoft.com/sharepoint/v3/contenttype/forms"/>
   </ds:schemaRefs>
 </ds:datastoreItem>
+</file>
+
+<file path=customXml/itemProps2.xml><?xml version="1.0" encoding="utf-8"?>
+<ds:datastoreItem xmlns:ds="http://schemas.openxmlformats.org/officeDocument/2006/customXml" ds:itemID="{5391BD24-8886-4823-9455-07FF174D3CA7}">
+  <ds:schemaRefs>
+    <ds:schemaRef ds:uri="http://schemas.openxmlformats.org/officeDocument/2006/bibliography"/>
+  </ds:schemaRefs>
+</ds:datastoreItem>
 </file>
</xml_diff>

<commit_message>
fin doc architecture Signed-off-by: miton <rcd18@hotmail.fr>
</commit_message>
<xml_diff>
--- a/ARCHITECTURE SITE.docx
+++ b/ARCHITECTURE SITE.docx
@@ -51,13 +51,14 @@
     <w:tbl>
       <w:tblPr>
         <w:tblStyle w:val="TableauListe1Clair-Accentuation1"/>
-        <w:tblW w:w="0" w:type="auto"/>
+        <w:tblW w:w="9781" w:type="dxa"/>
+        <w:tblLayout w:type="fixed"/>
         <w:tblLook w:val="04A0" w:firstRow="1" w:lastRow="0" w:firstColumn="1" w:lastColumn="0" w:noHBand="0" w:noVBand="1"/>
       </w:tblPr>
       <w:tblGrid>
-        <w:gridCol w:w="2738"/>
-        <w:gridCol w:w="3900"/>
-        <w:gridCol w:w="2722"/>
+        <w:gridCol w:w="2835"/>
+        <w:gridCol w:w="3969"/>
+        <w:gridCol w:w="2977"/>
       </w:tblGrid>
       <w:tr>
         <w:trPr>
@@ -67,7 +68,7 @@
         <w:tc>
           <w:tcPr>
             <w:cnfStyle w:val="001000000000" w:firstRow="0" w:lastRow="0" w:firstColumn="1" w:lastColumn="0" w:oddVBand="0" w:evenVBand="0" w:oddHBand="0" w:evenHBand="0" w:firstRowFirstColumn="0" w:firstRowLastColumn="0" w:lastRowFirstColumn="0" w:lastRowLastColumn="0"/>
-            <w:tcW w:w="2725" w:type="dxa"/>
+            <w:tcW w:w="2835" w:type="dxa"/>
           </w:tcPr>
           <w:p>
             <w:pPr>
@@ -89,7 +90,7 @@
         </w:tc>
         <w:tc>
           <w:tcPr>
-            <w:tcW w:w="3913" w:type="dxa"/>
+            <w:tcW w:w="3969" w:type="dxa"/>
           </w:tcPr>
           <w:p>
             <w:pPr>
@@ -112,7 +113,7 @@
         </w:tc>
         <w:tc>
           <w:tcPr>
-            <w:tcW w:w="2722" w:type="dxa"/>
+            <w:tcW w:w="2977" w:type="dxa"/>
           </w:tcPr>
           <w:p>
             <w:pPr>
@@ -142,7 +143,7 @@
         <w:tc>
           <w:tcPr>
             <w:cnfStyle w:val="001000000000" w:firstRow="0" w:lastRow="0" w:firstColumn="1" w:lastColumn="0" w:oddVBand="0" w:evenVBand="0" w:oddHBand="0" w:evenHBand="0" w:firstRowFirstColumn="0" w:firstRowLastColumn="0" w:lastRowFirstColumn="0" w:lastRowLastColumn="0"/>
-            <w:tcW w:w="2725" w:type="dxa"/>
+            <w:tcW w:w="2835" w:type="dxa"/>
           </w:tcPr>
           <w:p>
             <w:pPr>
@@ -164,7 +165,7 @@
         </w:tc>
         <w:tc>
           <w:tcPr>
-            <w:tcW w:w="3913" w:type="dxa"/>
+            <w:tcW w:w="3969" w:type="dxa"/>
           </w:tcPr>
           <w:p>
             <w:pPr>
@@ -209,6 +210,16 @@
                 <w:lang w:val="fr-FR"/>
               </w:rPr>
             </w:pPr>
+          </w:p>
+          <w:p>
+            <w:pPr>
+              <w:cnfStyle w:val="000000100000" w:firstRow="0" w:lastRow="0" w:firstColumn="0" w:lastColumn="0" w:oddVBand="0" w:evenVBand="0" w:oddHBand="1" w:evenHBand="0" w:firstRowFirstColumn="0" w:firstRowLastColumn="0" w:lastRowFirstColumn="0" w:lastRowLastColumn="0"/>
+              <w:rPr>
+                <w:noProof/>
+                <w:sz w:val="22"/>
+                <w:lang w:val="fr-FR"/>
+              </w:rPr>
+            </w:pPr>
             <w:r>
               <w:rPr>
                 <w:noProof/>
@@ -216,12 +227,56 @@
                 <w:lang w:val="fr-FR"/>
               </w:rPr>
               <w:t>Vue :          login.html.php</w:t>
+            </w:r>
+          </w:p>
+          <w:p>
+            <w:pPr>
+              <w:cnfStyle w:val="000000100000" w:firstRow="0" w:lastRow="0" w:firstColumn="0" w:lastColumn="0" w:oddVBand="0" w:evenVBand="0" w:oddHBand="1" w:evenHBand="0" w:firstRowFirstColumn="0" w:firstRowLastColumn="0" w:lastRowFirstColumn="0" w:lastRowLastColumn="0"/>
+              <w:rPr>
+                <w:noProof/>
+                <w:sz w:val="22"/>
+                <w:lang w:val="fr-FR"/>
+              </w:rPr>
+            </w:pPr>
+          </w:p>
+          <w:p>
+            <w:pPr>
+              <w:cnfStyle w:val="000000100000" w:firstRow="0" w:lastRow="0" w:firstColumn="0" w:lastColumn="0" w:oddVBand="0" w:evenVBand="0" w:oddHBand="1" w:evenHBand="0" w:firstRowFirstColumn="0" w:firstRowLastColumn="0" w:lastRowFirstColumn="0" w:lastRowLastColumn="0"/>
+              <w:rPr>
+                <w:noProof/>
+                <w:sz w:val="22"/>
+                <w:lang w:val="fr-FR"/>
+              </w:rPr>
+            </w:pPr>
+            <w:r>
+              <w:rPr>
+                <w:noProof/>
+                <w:sz w:val="22"/>
+                <w:lang w:val="fr-FR"/>
+              </w:rPr>
+              <w:t>Layout :     L</w:t>
+            </w:r>
+            <w:r>
+              <w:rPr>
+                <w:noProof/>
+                <w:sz w:val="22"/>
+                <w:lang w:val="fr-FR"/>
+              </w:rPr>
+              <w:t>ayout</w:t>
+            </w:r>
+            <w:r>
+              <w:rPr>
+                <w:noProof/>
+                <w:sz w:val="22"/>
+                <w:lang w:val="fr-FR"/>
+              </w:rPr>
+              <w:t>_etudiant.html.php</w:t>
             </w:r>
           </w:p>
         </w:tc>
         <w:tc>
           <w:tcPr>
-            <w:tcW w:w="2722" w:type="dxa"/>
+            <w:tcW w:w="2977" w:type="dxa"/>
           </w:tcPr>
           <w:p>
             <w:pPr>
@@ -250,7 +305,7 @@
         <w:tc>
           <w:tcPr>
             <w:cnfStyle w:val="001000000000" w:firstRow="0" w:lastRow="0" w:firstColumn="1" w:lastColumn="0" w:oddVBand="0" w:evenVBand="0" w:oddHBand="0" w:evenHBand="0" w:firstRowFirstColumn="0" w:firstRowLastColumn="0" w:lastRowFirstColumn="0" w:lastRowLastColumn="0"/>
-            <w:tcW w:w="2725" w:type="dxa"/>
+            <w:tcW w:w="2835" w:type="dxa"/>
           </w:tcPr>
           <w:p>
             <w:pPr>
@@ -272,7 +327,7 @@
         </w:tc>
         <w:tc>
           <w:tcPr>
-            <w:tcW w:w="3913" w:type="dxa"/>
+            <w:tcW w:w="3969" w:type="dxa"/>
           </w:tcPr>
           <w:p>
             <w:pPr>
@@ -317,19 +372,81 @@
                 <w:lang w:val="fr-FR"/>
               </w:rPr>
             </w:pPr>
-            <w:r>
-              <w:rPr>
-                <w:noProof/>
-                <w:sz w:val="22"/>
-                <w:lang w:val="fr-FR"/>
-              </w:rPr>
-              <w:t>Vue :         renseignement.html.php</w:t>
+          </w:p>
+          <w:p>
+            <w:pPr>
+              <w:cnfStyle w:val="000000000000" w:firstRow="0" w:lastRow="0" w:firstColumn="0" w:lastColumn="0" w:oddVBand="0" w:evenVBand="0" w:oddHBand="0" w:evenHBand="0" w:firstRowFirstColumn="0" w:firstRowLastColumn="0" w:lastRowFirstColumn="0" w:lastRowLastColumn="0"/>
+              <w:rPr>
+                <w:noProof/>
+                <w:sz w:val="22"/>
+                <w:lang w:val="fr-FR"/>
+              </w:rPr>
+            </w:pPr>
+            <w:r>
+              <w:rPr>
+                <w:noProof/>
+                <w:sz w:val="22"/>
+                <w:lang w:val="fr-FR"/>
+              </w:rPr>
+              <w:t xml:space="preserve">Vue :         </w:t>
+            </w:r>
+            <w:r>
+              <w:rPr>
+                <w:noProof/>
+                <w:sz w:val="22"/>
+                <w:lang w:val="fr-FR"/>
+              </w:rPr>
+              <w:t>r</w:t>
+            </w:r>
+            <w:r>
+              <w:rPr>
+                <w:noProof/>
+                <w:sz w:val="22"/>
+                <w:lang w:val="fr-FR"/>
+              </w:rPr>
+              <w:t>enseignement.html.php</w:t>
+            </w:r>
+          </w:p>
+          <w:p>
+            <w:pPr>
+              <w:cnfStyle w:val="000000000000" w:firstRow="0" w:lastRow="0" w:firstColumn="0" w:lastColumn="0" w:oddVBand="0" w:evenVBand="0" w:oddHBand="0" w:evenHBand="0" w:firstRowFirstColumn="0" w:firstRowLastColumn="0" w:lastRowFirstColumn="0" w:lastRowLastColumn="0"/>
+              <w:rPr>
+                <w:noProof/>
+                <w:sz w:val="22"/>
+                <w:lang w:val="fr-FR"/>
+              </w:rPr>
+            </w:pPr>
+          </w:p>
+          <w:p>
+            <w:pPr>
+              <w:cnfStyle w:val="000000000000" w:firstRow="0" w:lastRow="0" w:firstColumn="0" w:lastColumn="0" w:oddVBand="0" w:evenVBand="0" w:oddHBand="0" w:evenHBand="0" w:firstRowFirstColumn="0" w:firstRowLastColumn="0" w:lastRowFirstColumn="0" w:lastRowLastColumn="0"/>
+              <w:rPr>
+                <w:noProof/>
+                <w:sz w:val="22"/>
+                <w:lang w:val="fr-FR"/>
+              </w:rPr>
+            </w:pPr>
+            <w:r>
+              <w:rPr>
+                <w:noProof/>
+                <w:sz w:val="22"/>
+                <w:lang w:val="fr-FR"/>
+              </w:rPr>
+              <w:t xml:space="preserve">Layout :     </w:t>
+            </w:r>
+            <w:r>
+              <w:rPr>
+                <w:noProof/>
+                <w:sz w:val="22"/>
+                <w:lang w:val="fr-FR"/>
+              </w:rPr>
+              <w:t>Layout_etudiant.html.php</w:t>
             </w:r>
           </w:p>
         </w:tc>
         <w:tc>
           <w:tcPr>
-            <w:tcW w:w="2722" w:type="dxa"/>
+            <w:tcW w:w="2977" w:type="dxa"/>
           </w:tcPr>
           <w:p>
             <w:pPr>
@@ -359,7 +476,7 @@
         <w:tc>
           <w:tcPr>
             <w:cnfStyle w:val="001000000000" w:firstRow="0" w:lastRow="0" w:firstColumn="1" w:lastColumn="0" w:oddVBand="0" w:evenVBand="0" w:oddHBand="0" w:evenHBand="0" w:firstRowFirstColumn="0" w:firstRowLastColumn="0" w:lastRowFirstColumn="0" w:lastRowLastColumn="0"/>
-            <w:tcW w:w="2725" w:type="dxa"/>
+            <w:tcW w:w="2835" w:type="dxa"/>
           </w:tcPr>
           <w:p>
             <w:pPr>
@@ -381,7 +498,7 @@
         </w:tc>
         <w:tc>
           <w:tcPr>
-            <w:tcW w:w="3913" w:type="dxa"/>
+            <w:tcW w:w="3969" w:type="dxa"/>
           </w:tcPr>
           <w:p>
             <w:pPr>
@@ -426,6 +543,16 @@
                 <w:lang w:val="fr-FR"/>
               </w:rPr>
             </w:pPr>
+          </w:p>
+          <w:p>
+            <w:pPr>
+              <w:cnfStyle w:val="000000100000" w:firstRow="0" w:lastRow="0" w:firstColumn="0" w:lastColumn="0" w:oddVBand="0" w:evenVBand="0" w:oddHBand="1" w:evenHBand="0" w:firstRowFirstColumn="0" w:firstRowLastColumn="0" w:lastRowFirstColumn="0" w:lastRowLastColumn="0"/>
+              <w:rPr>
+                <w:noProof/>
+                <w:sz w:val="22"/>
+                <w:lang w:val="fr-FR"/>
+              </w:rPr>
+            </w:pPr>
             <w:r>
               <w:rPr>
                 <w:noProof/>
@@ -441,12 +568,72 @@
                 <w:lang w:val="fr-FR"/>
               </w:rPr>
               <w:t>_accueil.html.php</w:t>
+            </w:r>
+          </w:p>
+          <w:p>
+            <w:pPr>
+              <w:cnfStyle w:val="000000100000" w:firstRow="0" w:lastRow="0" w:firstColumn="0" w:lastColumn="0" w:oddVBand="0" w:evenVBand="0" w:oddHBand="1" w:evenHBand="0" w:firstRowFirstColumn="0" w:firstRowLastColumn="0" w:lastRowFirstColumn="0" w:lastRowLastColumn="0"/>
+              <w:rPr>
+                <w:noProof/>
+                <w:sz w:val="22"/>
+                <w:lang w:val="fr-FR"/>
+              </w:rPr>
+            </w:pPr>
+          </w:p>
+          <w:p>
+            <w:pPr>
+              <w:cnfStyle w:val="000000100000" w:firstRow="0" w:lastRow="0" w:firstColumn="0" w:lastColumn="0" w:oddVBand="0" w:evenVBand="0" w:oddHBand="1" w:evenHBand="0" w:firstRowFirstColumn="0" w:firstRowLastColumn="0" w:lastRowFirstColumn="0" w:lastRowLastColumn="0"/>
+              <w:rPr>
+                <w:noProof/>
+                <w:sz w:val="22"/>
+                <w:lang w:val="fr-FR"/>
+              </w:rPr>
+            </w:pPr>
+            <w:r>
+              <w:rPr>
+                <w:noProof/>
+                <w:sz w:val="22"/>
+                <w:lang w:val="fr-FR"/>
+              </w:rPr>
+              <w:t>Layout :</w:t>
+            </w:r>
+            <w:r>
+              <w:rPr>
+                <w:noProof/>
+                <w:sz w:val="22"/>
+                <w:lang w:val="fr-FR"/>
+              </w:rPr>
+              <w:t xml:space="preserve">     L</w:t>
+            </w:r>
+            <w:r>
+              <w:rPr>
+                <w:noProof/>
+                <w:sz w:val="22"/>
+                <w:lang w:val="fr-FR"/>
+              </w:rPr>
+              <w:t>ayout</w:t>
+            </w:r>
+            <w:r>
+              <w:rPr>
+                <w:noProof/>
+                <w:sz w:val="22"/>
+                <w:lang w:val="fr-FR"/>
+              </w:rPr>
+              <w:t>_admin</w:t>
+            </w:r>
+            <w:r>
+              <w:rPr>
+                <w:noProof/>
+                <w:sz w:val="22"/>
+                <w:lang w:val="fr-FR"/>
+              </w:rPr>
+              <w:t>.html.php</w:t>
             </w:r>
           </w:p>
         </w:tc>
         <w:tc>
           <w:tcPr>
-            <w:tcW w:w="2722" w:type="dxa"/>
+            <w:tcW w:w="2977" w:type="dxa"/>
           </w:tcPr>
           <w:p>
             <w:pPr>
@@ -511,7 +698,7 @@
         <w:tc>
           <w:tcPr>
             <w:cnfStyle w:val="001000000000" w:firstRow="0" w:lastRow="0" w:firstColumn="1" w:lastColumn="0" w:oddVBand="0" w:evenVBand="0" w:oddHBand="0" w:evenHBand="0" w:firstRowFirstColumn="0" w:firstRowLastColumn="0" w:lastRowFirstColumn="0" w:lastRowLastColumn="0"/>
-            <w:tcW w:w="2725" w:type="dxa"/>
+            <w:tcW w:w="2835" w:type="dxa"/>
           </w:tcPr>
           <w:p>
             <w:pPr>
@@ -533,7 +720,7 @@
         </w:tc>
         <w:tc>
           <w:tcPr>
-            <w:tcW w:w="3913" w:type="dxa"/>
+            <w:tcW w:w="3969" w:type="dxa"/>
           </w:tcPr>
           <w:p>
             <w:pPr>
@@ -570,6 +757,16 @@
                 <w:lang w:val="fr-FR"/>
               </w:rPr>
             </w:pPr>
+          </w:p>
+          <w:p>
+            <w:pPr>
+              <w:cnfStyle w:val="000000000000" w:firstRow="0" w:lastRow="0" w:firstColumn="0" w:lastColumn="0" w:oddVBand="0" w:evenVBand="0" w:oddHBand="0" w:evenHBand="0" w:firstRowFirstColumn="0" w:firstRowLastColumn="0" w:lastRowFirstColumn="0" w:lastRowLastColumn="0"/>
+              <w:rPr>
+                <w:noProof/>
+                <w:sz w:val="22"/>
+                <w:lang w:val="fr-FR"/>
+              </w:rPr>
+            </w:pPr>
             <w:r>
               <w:rPr>
                 <w:noProof/>
@@ -586,11 +783,65 @@
               </w:rPr>
               <w:t>adm_promos.html.php</w:t>
             </w:r>
+          </w:p>
+          <w:p>
+            <w:pPr>
+              <w:cnfStyle w:val="000000000000" w:firstRow="0" w:lastRow="0" w:firstColumn="0" w:lastColumn="0" w:oddVBand="0" w:evenVBand="0" w:oddHBand="0" w:evenHBand="0" w:firstRowFirstColumn="0" w:firstRowLastColumn="0" w:lastRowFirstColumn="0" w:lastRowLastColumn="0"/>
+              <w:rPr>
+                <w:noProof/>
+                <w:sz w:val="22"/>
+                <w:lang w:val="fr-FR"/>
+              </w:rPr>
+            </w:pPr>
+          </w:p>
+          <w:p>
+            <w:pPr>
+              <w:cnfStyle w:val="000000000000" w:firstRow="0" w:lastRow="0" w:firstColumn="0" w:lastColumn="0" w:oddVBand="0" w:evenVBand="0" w:oddHBand="0" w:evenHBand="0" w:firstRowFirstColumn="0" w:firstRowLastColumn="0" w:lastRowFirstColumn="0" w:lastRowLastColumn="0"/>
+              <w:rPr>
+                <w:noProof/>
+                <w:sz w:val="22"/>
+                <w:lang w:val="fr-FR"/>
+              </w:rPr>
+            </w:pPr>
+            <w:r>
+              <w:rPr>
+                <w:noProof/>
+                <w:sz w:val="22"/>
+                <w:lang w:val="fr-FR"/>
+              </w:rPr>
+              <w:t>Layout :     L</w:t>
+            </w:r>
+            <w:r>
+              <w:rPr>
+                <w:noProof/>
+                <w:sz w:val="22"/>
+                <w:lang w:val="fr-FR"/>
+              </w:rPr>
+              <w:t>ayout</w:t>
+            </w:r>
+            <w:r>
+              <w:rPr>
+                <w:noProof/>
+                <w:sz w:val="22"/>
+                <w:lang w:val="fr-FR"/>
+              </w:rPr>
+              <w:t>_admin.html.php</w:t>
+            </w:r>
+          </w:p>
+          <w:p>
+            <w:pPr>
+              <w:cnfStyle w:val="000000000000" w:firstRow="0" w:lastRow="0" w:firstColumn="0" w:lastColumn="0" w:oddVBand="0" w:evenVBand="0" w:oddHBand="0" w:evenHBand="0" w:firstRowFirstColumn="0" w:firstRowLastColumn="0" w:lastRowFirstColumn="0" w:lastRowLastColumn="0"/>
+              <w:rPr>
+                <w:noProof/>
+                <w:sz w:val="22"/>
+                <w:lang w:val="fr-FR"/>
+              </w:rPr>
+            </w:pPr>
           </w:p>
         </w:tc>
         <w:tc>
           <w:tcPr>
-            <w:tcW w:w="2722" w:type="dxa"/>
+            <w:tcW w:w="2977" w:type="dxa"/>
           </w:tcPr>
           <w:p>
             <w:pPr>
@@ -620,7 +871,7 @@
         <w:tc>
           <w:tcPr>
             <w:cnfStyle w:val="001000000000" w:firstRow="0" w:lastRow="0" w:firstColumn="1" w:lastColumn="0" w:oddVBand="0" w:evenVBand="0" w:oddHBand="0" w:evenHBand="0" w:firstRowFirstColumn="0" w:firstRowLastColumn="0" w:lastRowFirstColumn="0" w:lastRowLastColumn="0"/>
-            <w:tcW w:w="2725" w:type="dxa"/>
+            <w:tcW w:w="2835" w:type="dxa"/>
           </w:tcPr>
           <w:p>
             <w:pPr>
@@ -642,7 +893,7 @@
         </w:tc>
         <w:tc>
           <w:tcPr>
-            <w:tcW w:w="3913" w:type="dxa"/>
+            <w:tcW w:w="3969" w:type="dxa"/>
           </w:tcPr>
           <w:p>
             <w:pPr>
@@ -679,6 +930,16 @@
                 <w:lang w:val="fr-FR"/>
               </w:rPr>
             </w:pPr>
+          </w:p>
+          <w:p>
+            <w:pPr>
+              <w:cnfStyle w:val="000000100000" w:firstRow="0" w:lastRow="0" w:firstColumn="0" w:lastColumn="0" w:oddVBand="0" w:evenVBand="0" w:oddHBand="1" w:evenHBand="0" w:firstRowFirstColumn="0" w:firstRowLastColumn="0" w:lastRowFirstColumn="0" w:lastRowLastColumn="0"/>
+              <w:rPr>
+                <w:noProof/>
+                <w:sz w:val="22"/>
+                <w:lang w:val="fr-FR"/>
+              </w:rPr>
+            </w:pPr>
             <w:r>
               <w:rPr>
                 <w:noProof/>
@@ -695,11 +956,67 @@
               </w:rPr>
               <w:t>adm_eleves.html.php</w:t>
             </w:r>
+          </w:p>
+          <w:p>
+            <w:pPr>
+              <w:cnfStyle w:val="000000100000" w:firstRow="0" w:lastRow="0" w:firstColumn="0" w:lastColumn="0" w:oddVBand="0" w:evenVBand="0" w:oddHBand="1" w:evenHBand="0" w:firstRowFirstColumn="0" w:firstRowLastColumn="0" w:lastRowFirstColumn="0" w:lastRowLastColumn="0"/>
+              <w:rPr>
+                <w:noProof/>
+                <w:sz w:val="22"/>
+                <w:lang w:val="fr-FR"/>
+              </w:rPr>
+            </w:pPr>
+          </w:p>
+          <w:p>
+            <w:pPr>
+              <w:cnfStyle w:val="000000100000" w:firstRow="0" w:lastRow="0" w:firstColumn="0" w:lastColumn="0" w:oddVBand="0" w:evenVBand="0" w:oddHBand="1" w:evenHBand="0" w:firstRowFirstColumn="0" w:firstRowLastColumn="0" w:lastRowFirstColumn="0" w:lastRowLastColumn="0"/>
+              <w:rPr>
+                <w:noProof/>
+                <w:sz w:val="22"/>
+                <w:lang w:val="fr-FR"/>
+              </w:rPr>
+            </w:pPr>
+            <w:r>
+              <w:rPr>
+                <w:noProof/>
+                <w:sz w:val="22"/>
+                <w:lang w:val="fr-FR"/>
+              </w:rPr>
+              <w:t>Layout :     L</w:t>
+            </w:r>
+            <w:r>
+              <w:rPr>
+                <w:noProof/>
+                <w:sz w:val="22"/>
+                <w:lang w:val="fr-FR"/>
+              </w:rPr>
+              <w:t>ayout</w:t>
+            </w:r>
+            <w:bookmarkStart w:id="0" w:name="_GoBack"/>
+            <w:bookmarkEnd w:id="0"/>
+            <w:r>
+              <w:rPr>
+                <w:noProof/>
+                <w:sz w:val="22"/>
+                <w:lang w:val="fr-FR"/>
+              </w:rPr>
+              <w:t>_admin.html.php</w:t>
+            </w:r>
+          </w:p>
+          <w:p>
+            <w:pPr>
+              <w:cnfStyle w:val="000000100000" w:firstRow="0" w:lastRow="0" w:firstColumn="0" w:lastColumn="0" w:oddVBand="0" w:evenVBand="0" w:oddHBand="1" w:evenHBand="0" w:firstRowFirstColumn="0" w:firstRowLastColumn="0" w:lastRowFirstColumn="0" w:lastRowLastColumn="0"/>
+              <w:rPr>
+                <w:noProof/>
+                <w:sz w:val="22"/>
+                <w:lang w:val="fr-FR"/>
+              </w:rPr>
+            </w:pPr>
           </w:p>
         </w:tc>
         <w:tc>
           <w:tcPr>
-            <w:tcW w:w="2722" w:type="dxa"/>
+            <w:tcW w:w="2977" w:type="dxa"/>
           </w:tcPr>
           <w:p>
             <w:pPr>
@@ -732,6 +1049,25 @@
     </w:p>
     <w:p>
       <w:pPr>
+        <w:rPr>
+          <w:rFonts w:asciiTheme="majorHAnsi" w:eastAsiaTheme="majorEastAsia" w:hAnsiTheme="majorHAnsi" w:cstheme="majorBidi"/>
+          <w:noProof/>
+          <w:color w:val="B01513" w:themeColor="accent1"/>
+          <w:sz w:val="28"/>
+          <w:szCs w:val="28"/>
+          <w:lang w:val="fr-FR"/>
+        </w:rPr>
+      </w:pPr>
+      <w:r>
+        <w:rPr>
+          <w:noProof/>
+          <w:lang w:val="fr-FR"/>
+        </w:rPr>
+        <w:br w:type="page"/>
+      </w:r>
+    </w:p>
+    <w:p>
+      <w:pPr>
         <w:pStyle w:val="Titre1"/>
         <w:rPr>
           <w:noProof/>
@@ -743,6 +1079,7 @@
           <w:noProof/>
           <w:lang w:val="fr-FR"/>
         </w:rPr>
+        <w:lastRenderedPageBreak/>
         <w:t>Architecture des dossiers :</w:t>
       </w:r>
     </w:p>
@@ -1416,7 +1753,6 @@
         </w:rPr>
         <w:t xml:space="preserve"> </w:t>
       </w:r>
-      <w:proofErr w:type="spellStart"/>
       <w:r>
         <w:rPr>
           <w:lang w:val="fr-FR"/>
@@ -1435,7 +1771,6 @@
         </w:rPr>
         <w:t>s</w:t>
       </w:r>
-      <w:proofErr w:type="spellEnd"/>
       <w:r>
         <w:rPr>
           <w:lang w:val="fr-FR"/>
@@ -1443,14 +1778,12 @@
         <w:tab/>
         <w:t xml:space="preserve">    </w:t>
       </w:r>
-      <w:proofErr w:type="spellStart"/>
       <w:r>
         <w:rPr>
           <w:lang w:val="fr-FR"/>
         </w:rPr>
         <w:t>Controllers</w:t>
       </w:r>
-      <w:proofErr w:type="spellEnd"/>
       <w:r>
         <w:rPr>
           <w:lang w:val="fr-FR"/>
@@ -1458,14 +1791,12 @@
         <w:tab/>
         <w:t xml:space="preserve">      </w:t>
       </w:r>
-      <w:proofErr w:type="spellStart"/>
       <w:r>
         <w:rPr>
           <w:lang w:val="fr-FR"/>
         </w:rPr>
         <w:t>Views</w:t>
       </w:r>
-      <w:proofErr w:type="spellEnd"/>
       <w:r>
         <w:rPr>
           <w:lang w:val="fr-FR"/>
@@ -1622,8 +1953,6 @@
         <w:tab/>
         <w:t xml:space="preserve">    Bootstrap</w:t>
       </w:r>
-      <w:bookmarkStart w:id="0" w:name="_GoBack"/>
-      <w:bookmarkEnd w:id="0"/>
       <w:r>
         <w:rPr>
           <w:noProof/>
@@ -1759,19 +2088,9 @@
     <w:pPr>
       <w:pStyle w:val="En-tte"/>
     </w:pPr>
-    <w:proofErr w:type="spellStart"/>
     <w:r>
-      <w:t>Morvan</w:t>
+      <w:t>Morvan Guy-yann</w:t>
     </w:r>
-    <w:proofErr w:type="spellEnd"/>
-    <w:r>
-      <w:t xml:space="preserve"> Guy-</w:t>
-    </w:r>
-    <w:proofErr w:type="spellStart"/>
-    <w:r>
-      <w:t>yann</w:t>
-    </w:r>
-    <w:proofErr w:type="spellEnd"/>
     <w:r>
       <w:tab/>
     </w:r>
@@ -1784,19 +2103,9 @@
     <w:pPr>
       <w:pStyle w:val="En-tte"/>
     </w:pPr>
-    <w:proofErr w:type="spellStart"/>
     <w:r>
-      <w:t>Collignon</w:t>
+      <w:t>Collignon Rémi</w:t>
     </w:r>
-    <w:proofErr w:type="spellEnd"/>
-    <w:r>
-      <w:t xml:space="preserve"> </w:t>
-    </w:r>
-    <w:proofErr w:type="spellStart"/>
-    <w:r>
-      <w:t>Rémi</w:t>
-    </w:r>
-    <w:proofErr w:type="spellEnd"/>
     <w:r>
       <w:tab/>
     </w:r>
@@ -3610,7 +3919,7 @@
 </file>
 
 <file path=customXml/itemProps2.xml><?xml version="1.0" encoding="utf-8"?>
-<ds:datastoreItem xmlns:ds="http://schemas.openxmlformats.org/officeDocument/2006/customXml" ds:itemID="{5391BD24-8886-4823-9455-07FF174D3CA7}">
+<ds:datastoreItem xmlns:ds="http://schemas.openxmlformats.org/officeDocument/2006/customXml" ds:itemID="{5F8413F7-1487-40C5-8555-76FAB49F99FE}">
   <ds:schemaRefs>
     <ds:schemaRef ds:uri="http://schemas.openxmlformats.org/officeDocument/2006/bibliography"/>
   </ds:schemaRefs>

</xml_diff>